<commit_message>
Security & Encryption Portfolio
</commit_message>
<xml_diff>
--- a/SecurityAndEncryption/Portfolio/Security&EncryptionPortfoilio.docx
+++ b/SecurityAndEncryption/Portfolio/Security&EncryptionPortfoilio.docx
@@ -14,16 +14,16 @@
           <w:noProof/>
         </w:rPr>
         <w:drawing>
-          <wp:anchor distT="0" distB="0" distL="114300" distR="114300" simplePos="0" relativeHeight="251663360" behindDoc="0" locked="0" layoutInCell="1" allowOverlap="1" wp14:anchorId="662BBBBB" wp14:editId="758810D8">
+          <wp:anchor distT="0" distB="0" distL="114300" distR="114300" simplePos="0" relativeHeight="251663360" behindDoc="0" locked="0" layoutInCell="1" allowOverlap="1" wp14:anchorId="662BBBBB" wp14:editId="7E4446C6">
             <wp:simplePos x="0" y="0"/>
             <wp:positionH relativeFrom="margin">
-              <wp:posOffset>1005840</wp:posOffset>
+              <wp:posOffset>968706</wp:posOffset>
             </wp:positionH>
             <wp:positionV relativeFrom="paragraph">
-              <wp:posOffset>1600200</wp:posOffset>
+              <wp:posOffset>1389380</wp:posOffset>
             </wp:positionV>
-            <wp:extent cx="4354830" cy="575310"/>
-            <wp:effectExtent l="0" t="0" r="7620" b="0"/>
+            <wp:extent cx="3776345" cy="498475"/>
+            <wp:effectExtent l="0" t="0" r="0" b="0"/>
             <wp:wrapTopAndBottom/>
             <wp:docPr id="1" name="Picture 1" descr="Graphical user interface, application, Word&#10;&#10;Description automatically generated"/>
             <wp:cNvGraphicFramePr>
@@ -37,7 +37,7 @@
                     <pic:cNvPicPr/>
                   </pic:nvPicPr>
                   <pic:blipFill rotWithShape="1">
-                    <a:blip r:embed="rId5" cstate="print">
+                    <a:blip r:embed="rId7" cstate="print">
                       <a:extLst>
                         <a:ext uri="{28A0092B-C50C-407E-A947-70E740481C1C}">
                           <a14:useLocalDpi xmlns:a14="http://schemas.microsoft.com/office/drawing/2010/main" val="0"/>
@@ -50,7 +50,7 @@
                   <pic:spPr bwMode="auto">
                     <a:xfrm>
                       <a:off x="0" y="0"/>
-                      <a:ext cx="4354830" cy="575310"/>
+                      <a:ext cx="3776345" cy="498475"/>
                     </a:xfrm>
                     <a:prstGeom prst="rect">
                       <a:avLst/>
@@ -82,16 +82,16 @@
           <w:noProof/>
         </w:rPr>
         <w:drawing>
-          <wp:anchor distT="0" distB="0" distL="114300" distR="114300" simplePos="0" relativeHeight="251662336" behindDoc="0" locked="0" layoutInCell="1" allowOverlap="1" wp14:anchorId="2449A436" wp14:editId="78BF4443">
+          <wp:anchor distT="0" distB="0" distL="114300" distR="114300" simplePos="0" relativeHeight="251662336" behindDoc="0" locked="0" layoutInCell="1" allowOverlap="1" wp14:anchorId="2449A436" wp14:editId="4913DEA8">
             <wp:simplePos x="0" y="0"/>
             <wp:positionH relativeFrom="margin">
-              <wp:posOffset>1005840</wp:posOffset>
+              <wp:posOffset>969590</wp:posOffset>
             </wp:positionH>
             <wp:positionV relativeFrom="paragraph">
-              <wp:posOffset>0</wp:posOffset>
+              <wp:posOffset>221</wp:posOffset>
             </wp:positionV>
-            <wp:extent cx="4359910" cy="1604010"/>
-            <wp:effectExtent l="0" t="0" r="2540" b="0"/>
+            <wp:extent cx="3781276" cy="1391131"/>
+            <wp:effectExtent l="0" t="0" r="0" b="0"/>
             <wp:wrapTopAndBottom/>
             <wp:docPr id="2" name="Picture 2" descr="Graphical user interface, application&#10;&#10;Description automatically generated"/>
             <wp:cNvGraphicFramePr>
@@ -105,7 +105,7 @@
                     <pic:cNvPicPr/>
                   </pic:nvPicPr>
                   <pic:blipFill rotWithShape="1">
-                    <a:blip r:embed="rId6" cstate="print">
+                    <a:blip r:embed="rId8" cstate="print">
                       <a:extLst>
                         <a:ext uri="{28A0092B-C50C-407E-A947-70E740481C1C}">
                           <a14:useLocalDpi xmlns:a14="http://schemas.microsoft.com/office/drawing/2010/main" val="0"/>
@@ -118,7 +118,7 @@
                   <pic:spPr bwMode="auto">
                     <a:xfrm>
                       <a:off x="0" y="0"/>
-                      <a:ext cx="4359910" cy="1604010"/>
+                      <a:ext cx="3781276" cy="1391131"/>
                     </a:xfrm>
                     <a:prstGeom prst="rect">
                       <a:avLst/>
@@ -147,13 +147,6 @@
     </w:p>
     <w:p>
       <w:pPr>
-        <w:rPr>
-          <w:rFonts w:cstheme="minorHAnsi"/>
-        </w:rPr>
-      </w:pPr>
-    </w:p>
-    <w:p>
-      <w:pPr>
         <w:pStyle w:val="ListParagraph"/>
         <w:numPr>
           <w:ilvl w:val="0"/>
@@ -175,6 +168,8 @@
         </w:numPr>
         <w:rPr>
           <w:rFonts w:cstheme="minorHAnsi"/>
+          <w:b/>
+          <w:bCs/>
           <w:sz w:val="22"/>
           <w:szCs w:val="22"/>
         </w:rPr>
@@ -182,11 +177,119 @@
       <w:r>
         <w:rPr>
           <w:rFonts w:cstheme="minorHAnsi"/>
-          <w:sz w:val="22"/>
-          <w:szCs w:val="22"/>
-        </w:rPr>
-        <w:t>Equipment is stolen: This type of attack is a physical security threat where someone steals computer equipment. The impact of such an attack could include data loss, unauthorized access to sensitive information, and system downtime. The loss of equipment can also result in financial losses for the organization. The aspects of computer security that are threatened include physical security, access control, and availability.</w:t>
-      </w:r>
+          <w:b/>
+          <w:bCs/>
+          <w:sz w:val="22"/>
+          <w:szCs w:val="22"/>
+        </w:rPr>
+        <w:t>Equipment is stolen:</w:t>
+      </w:r>
+    </w:p>
+    <w:p>
+      <w:pPr>
+        <w:pStyle w:val="ListParagraph"/>
+        <w:ind w:left="1440"/>
+        <w:rPr>
+          <w:rFonts w:cstheme="minorHAnsi"/>
+          <w:sz w:val="22"/>
+          <w:szCs w:val="22"/>
+        </w:rPr>
+      </w:pPr>
+      <w:r>
+        <w:rPr>
+          <w:rFonts w:cstheme="minorHAnsi"/>
+          <w:sz w:val="22"/>
+          <w:szCs w:val="22"/>
+        </w:rPr>
+        <w:t>Physical theft of computer equipment poses a threat to the security of an organization's assets. The loss of laptops, desktops, servers, or other electronic devices can result in unauthorized access to sensitive information, data loss, and system downtime. Furthermore, replacement of the stolen equipment can cause financial loss. This type of attack primarily affects physical security, access control, and data confidentiality.</w:t>
+      </w:r>
+      <w:r>
+        <w:rPr>
+          <w:rFonts w:cstheme="minorHAnsi"/>
+          <w:sz w:val="22"/>
+          <w:szCs w:val="22"/>
+        </w:rPr>
+        <w:t xml:space="preserve"> </w:t>
+      </w:r>
+    </w:p>
+    <w:p>
+      <w:pPr>
+        <w:pStyle w:val="ListParagraph"/>
+        <w:ind w:left="1440"/>
+        <w:rPr>
+          <w:rFonts w:cstheme="minorHAnsi"/>
+          <w:sz w:val="22"/>
+          <w:szCs w:val="22"/>
+        </w:rPr>
+      </w:pPr>
+    </w:p>
+    <w:p>
+      <w:pPr>
+        <w:pStyle w:val="ListParagraph"/>
+        <w:ind w:left="1440"/>
+        <w:rPr>
+          <w:rFonts w:cstheme="minorHAnsi"/>
+          <w:sz w:val="22"/>
+          <w:szCs w:val="22"/>
+        </w:rPr>
+      </w:pPr>
+      <w:r>
+        <w:rPr>
+          <w:rFonts w:cstheme="minorHAnsi"/>
+          <w:sz w:val="22"/>
+          <w:szCs w:val="22"/>
+        </w:rPr>
+        <w:t xml:space="preserve">A senior hospital manager at Colchester University Hospital NHS Foundation Trust </w:t>
+      </w:r>
+      <w:r>
+        <w:rPr>
+          <w:rFonts w:cstheme="minorHAnsi"/>
+          <w:sz w:val="22"/>
+          <w:szCs w:val="22"/>
+        </w:rPr>
+        <w:t>was</w:t>
+      </w:r>
+      <w:r>
+        <w:rPr>
+          <w:rFonts w:cstheme="minorHAnsi"/>
+          <w:sz w:val="22"/>
+          <w:szCs w:val="22"/>
+        </w:rPr>
+        <w:t xml:space="preserve"> suspended after his unencrypted laptop was stolen from his car in Edinburgh, Scotland. The laptop contained the unencrypted records of over 20,000 patients, including patient names, postcodes, and treatment plans.</w:t>
+      </w:r>
+    </w:p>
+    <w:p>
+      <w:pPr>
+        <w:pStyle w:val="ListParagraph"/>
+        <w:ind w:left="1440"/>
+        <w:rPr>
+          <w:rFonts w:cstheme="minorHAnsi"/>
+          <w:sz w:val="22"/>
+          <w:szCs w:val="22"/>
+        </w:rPr>
+      </w:pPr>
+      <w:r>
+        <w:rPr>
+          <w:rFonts w:cstheme="minorHAnsi"/>
+          <w:sz w:val="22"/>
+          <w:szCs w:val="22"/>
+        </w:rPr>
+        <w:t>Source:</w:t>
+      </w:r>
+      <w:r>
+        <w:t xml:space="preserve"> </w:t>
+      </w:r>
+      <w:hyperlink r:id="rId9" w:history="1">
+        <w:r>
+          <w:rPr>
+            <w:rStyle w:val="Hyperlink"/>
+            <w:rFonts w:cstheme="minorHAnsi"/>
+            <w:sz w:val="22"/>
+            <w:szCs w:val="22"/>
+          </w:rPr>
+          <w:t>https://www.digitalhealth.net/2008/07/nhs-manager-suspended-after-losing-laptop/</w:t>
+        </w:r>
+      </w:hyperlink>
     </w:p>
     <w:p>
       <w:pPr>
@@ -208,6 +311,8 @@
         </w:numPr>
         <w:rPr>
           <w:rFonts w:cstheme="minorHAnsi"/>
+          <w:b/>
+          <w:bCs/>
           <w:sz w:val="22"/>
           <w:szCs w:val="22"/>
         </w:rPr>
@@ -215,15 +320,97 @@
       <w:r>
         <w:rPr>
           <w:rFonts w:cstheme="minorHAnsi"/>
-          <w:sz w:val="22"/>
-          <w:szCs w:val="22"/>
-        </w:rPr>
-        <w:t>An unauthorized copy of software is made: This type of attack involves the unauthorized copying of software, which violates the software's licensing agreement. This type of attack can have legal and financial repercussions for both the individual making the copy and the organization that owns the software. The aspects of computer security that are threatened include software security, access control, and legal compliance.</w:t>
-      </w:r>
-    </w:p>
-    <w:p>
-      <w:pPr>
-        <w:pStyle w:val="ListParagraph"/>
+          <w:b/>
+          <w:bCs/>
+          <w:sz w:val="22"/>
+          <w:szCs w:val="22"/>
+        </w:rPr>
+        <w:t>An unauthorized copy of software is made:</w:t>
+      </w:r>
+    </w:p>
+    <w:p>
+      <w:pPr>
+        <w:pStyle w:val="ListParagraph"/>
+        <w:ind w:left="1440"/>
+        <w:rPr>
+          <w:rFonts w:cstheme="minorHAnsi"/>
+          <w:sz w:val="22"/>
+          <w:szCs w:val="22"/>
+        </w:rPr>
+      </w:pPr>
+      <w:r>
+        <w:rPr>
+          <w:rFonts w:cstheme="minorHAnsi"/>
+          <w:sz w:val="22"/>
+          <w:szCs w:val="22"/>
+        </w:rPr>
+        <w:t>Unauthorized copying of software is a violation of licensing agreements and poses legal and financial risks for both the individual and the organization. This attack can also expose systems to malware and other cyber threats, compromising the security of the system. This type of attack primarily affects software security, access control, and legal compliance.</w:t>
+      </w:r>
+    </w:p>
+    <w:p>
+      <w:pPr>
+        <w:pStyle w:val="ListParagraph"/>
+        <w:ind w:left="1440"/>
+        <w:rPr>
+          <w:rFonts w:cstheme="minorHAnsi"/>
+          <w:sz w:val="22"/>
+          <w:szCs w:val="22"/>
+        </w:rPr>
+      </w:pPr>
+    </w:p>
+    <w:p>
+      <w:pPr>
+        <w:pStyle w:val="ListParagraph"/>
+        <w:ind w:left="1440"/>
+        <w:rPr>
+          <w:rFonts w:cstheme="minorHAnsi"/>
+          <w:sz w:val="22"/>
+          <w:szCs w:val="22"/>
+        </w:rPr>
+      </w:pPr>
+      <w:r>
+        <w:rPr>
+          <w:rFonts w:cstheme="minorHAnsi"/>
+          <w:sz w:val="22"/>
+          <w:szCs w:val="22"/>
+        </w:rPr>
+        <w:t xml:space="preserve">In 2017, the ransomware WannaCry spread across the world, infecting more than 200,000 computers in 150 countries. It exploited a vulnerability in Windows that had been identified by the US National Security Agency and leaked online. The ransomware demanded payment in Bitcoin to unlock encrypted files. Many of the affected systems were running unlicensed or unsupported software, making them more vulnerable to the attack. </w:t>
+      </w:r>
+    </w:p>
+    <w:p>
+      <w:pPr>
+        <w:pStyle w:val="ListParagraph"/>
+        <w:ind w:left="1440"/>
+        <w:rPr>
+          <w:rFonts w:cstheme="minorHAnsi"/>
+          <w:sz w:val="22"/>
+          <w:szCs w:val="22"/>
+        </w:rPr>
+      </w:pPr>
+      <w:r>
+        <w:rPr>
+          <w:rFonts w:cstheme="minorHAnsi"/>
+          <w:sz w:val="22"/>
+          <w:szCs w:val="22"/>
+        </w:rPr>
+        <w:t xml:space="preserve">Source: </w:t>
+      </w:r>
+      <w:hyperlink r:id="rId10" w:history="1">
+        <w:r>
+          <w:rPr>
+            <w:rStyle w:val="Hyperlink"/>
+            <w:rFonts w:cstheme="minorHAnsi"/>
+            <w:sz w:val="22"/>
+            <w:szCs w:val="22"/>
+          </w:rPr>
+          <w:t>https://www.bbc.com/news/technology-40416611</w:t>
+        </w:r>
+      </w:hyperlink>
+    </w:p>
+    <w:p>
+      <w:pPr>
+        <w:pStyle w:val="ListParagraph"/>
+        <w:ind w:left="1440"/>
         <w:rPr>
           <w:rFonts w:cstheme="minorHAnsi"/>
           <w:sz w:val="22"/>
@@ -240,6 +427,8 @@
         </w:numPr>
         <w:rPr>
           <w:rFonts w:cstheme="minorHAnsi"/>
+          <w:b/>
+          <w:bCs/>
           <w:sz w:val="22"/>
           <w:szCs w:val="22"/>
         </w:rPr>
@@ -247,15 +436,122 @@
       <w:r>
         <w:rPr>
           <w:rFonts w:cstheme="minorHAnsi"/>
-          <w:sz w:val="22"/>
-          <w:szCs w:val="22"/>
-        </w:rPr>
-        <w:t>Existing files are modified: This type of attack involves unauthorized modification of existing files on a system. The impact of such an attack could include data corruption, data loss, or unauthorized access to sensitive information. The aspects of computer security that are threatened include data integrity, access control, and confidentiality.</w:t>
-      </w:r>
-    </w:p>
-    <w:p>
-      <w:pPr>
-        <w:pStyle w:val="ListParagraph"/>
+          <w:b/>
+          <w:bCs/>
+          <w:sz w:val="22"/>
+          <w:szCs w:val="22"/>
+        </w:rPr>
+        <w:t>Existing files are modified:</w:t>
+      </w:r>
+    </w:p>
+    <w:p>
+      <w:pPr>
+        <w:pStyle w:val="ListParagraph"/>
+        <w:ind w:left="1440"/>
+        <w:rPr>
+          <w:rFonts w:cstheme="minorHAnsi"/>
+          <w:sz w:val="22"/>
+          <w:szCs w:val="22"/>
+        </w:rPr>
+      </w:pPr>
+      <w:r>
+        <w:rPr>
+          <w:rFonts w:cstheme="minorHAnsi"/>
+          <w:sz w:val="22"/>
+          <w:szCs w:val="22"/>
+        </w:rPr>
+        <w:t>Unauthorized modification of files on a system can corrupt data, cause data loss, and expose sensitive information to unauthorized access. This type of attack primarily affects data integrity, access control, and data confidentiality.</w:t>
+      </w:r>
+    </w:p>
+    <w:p>
+      <w:pPr>
+        <w:pStyle w:val="ListParagraph"/>
+        <w:ind w:left="1440"/>
+        <w:rPr>
+          <w:rFonts w:cstheme="minorHAnsi"/>
+          <w:sz w:val="22"/>
+          <w:szCs w:val="22"/>
+        </w:rPr>
+      </w:pPr>
+    </w:p>
+    <w:p>
+      <w:pPr>
+        <w:pStyle w:val="ListParagraph"/>
+        <w:ind w:left="1440"/>
+        <w:rPr>
+          <w:rFonts w:cstheme="minorHAnsi"/>
+          <w:sz w:val="22"/>
+          <w:szCs w:val="22"/>
+        </w:rPr>
+      </w:pPr>
+      <w:r>
+        <w:rPr>
+          <w:rFonts w:cstheme="minorHAnsi"/>
+          <w:sz w:val="22"/>
+          <w:szCs w:val="22"/>
+        </w:rPr>
+        <w:t xml:space="preserve">In 2020, Hackney Council in London suffered a </w:t>
+      </w:r>
+      <w:r>
+        <w:rPr>
+          <w:rFonts w:cstheme="minorHAnsi"/>
+          <w:sz w:val="22"/>
+          <w:szCs w:val="22"/>
+        </w:rPr>
+        <w:t>cyber-attack</w:t>
+      </w:r>
+      <w:r>
+        <w:rPr>
+          <w:rFonts w:cstheme="minorHAnsi"/>
+          <w:sz w:val="22"/>
+          <w:szCs w:val="22"/>
+        </w:rPr>
+        <w:t xml:space="preserve"> that disrupted its services for several weeks. The attackers gained access to the council's IT systems and encrypted files, demanding payment in exchange for the decryption key. The </w:t>
+      </w:r>
+      <w:r>
+        <w:rPr>
+          <w:rFonts w:cstheme="minorHAnsi"/>
+          <w:sz w:val="22"/>
+          <w:szCs w:val="22"/>
+        </w:rPr>
+        <w:lastRenderedPageBreak/>
+        <w:t>council refused to pay and was able to restore its systems from backups, but some data was lost. The attack was described as "sophisticated and malicious".</w:t>
+      </w:r>
+    </w:p>
+    <w:p>
+      <w:pPr>
+        <w:pStyle w:val="ListParagraph"/>
+        <w:ind w:left="1440"/>
+        <w:rPr>
+          <w:rFonts w:cstheme="minorHAnsi"/>
+          <w:sz w:val="22"/>
+          <w:szCs w:val="22"/>
+        </w:rPr>
+      </w:pPr>
+      <w:r>
+        <w:rPr>
+          <w:rFonts w:cstheme="minorHAnsi"/>
+          <w:sz w:val="22"/>
+          <w:szCs w:val="22"/>
+        </w:rPr>
+        <w:t xml:space="preserve">Source: </w:t>
+      </w:r>
+      <w:hyperlink r:id="rId11" w:history="1">
+        <w:r>
+          <w:rPr>
+            <w:rStyle w:val="Hyperlink"/>
+            <w:rFonts w:cstheme="minorHAnsi"/>
+            <w:sz w:val="22"/>
+            <w:szCs w:val="22"/>
+          </w:rPr>
+          <w:t>https://www.wired.co.uk/article/ransomware-attack-recovery-hackney</w:t>
+        </w:r>
+      </w:hyperlink>
+    </w:p>
+    <w:p>
+      <w:pPr>
+        <w:pStyle w:val="ListParagraph"/>
+        <w:ind w:left="1440"/>
         <w:rPr>
           <w:rFonts w:cstheme="minorHAnsi"/>
           <w:sz w:val="22"/>
@@ -272,6 +568,8 @@
         </w:numPr>
         <w:rPr>
           <w:rFonts w:cstheme="minorHAnsi"/>
+          <w:b/>
+          <w:bCs/>
           <w:sz w:val="22"/>
           <w:szCs w:val="22"/>
         </w:rPr>
@@ -279,15 +577,97 @@
       <w:r>
         <w:rPr>
           <w:rFonts w:cstheme="minorHAnsi"/>
-          <w:sz w:val="22"/>
-          <w:szCs w:val="22"/>
-        </w:rPr>
-        <w:t>Messages are destroyed: This type of attack involves the intentional destruction of messages or information on a system. The impact of such an attack could include loss of critical information, communication breakdowns, and unauthorized access to sensitive information. The aspects of computer security that are threatened include availability, data integrity, and confidentiality.</w:t>
-      </w:r>
-    </w:p>
-    <w:p>
-      <w:pPr>
-        <w:pStyle w:val="ListParagraph"/>
+          <w:b/>
+          <w:bCs/>
+          <w:sz w:val="22"/>
+          <w:szCs w:val="22"/>
+        </w:rPr>
+        <w:t>Messages are destroyed:</w:t>
+      </w:r>
+    </w:p>
+    <w:p>
+      <w:pPr>
+        <w:pStyle w:val="ListParagraph"/>
+        <w:ind w:left="1440"/>
+        <w:rPr>
+          <w:rFonts w:cstheme="minorHAnsi"/>
+          <w:sz w:val="22"/>
+          <w:szCs w:val="22"/>
+        </w:rPr>
+      </w:pPr>
+      <w:r>
+        <w:rPr>
+          <w:rFonts w:cstheme="minorHAnsi"/>
+          <w:sz w:val="22"/>
+          <w:szCs w:val="22"/>
+        </w:rPr>
+        <w:t>Destruction of messages or information on a system can result in loss of critical data, communication breakdowns, and unauthorized access to sensitive information. This type of attack primarily affects system availability, data integrity, and data confidentiality.</w:t>
+      </w:r>
+    </w:p>
+    <w:p>
+      <w:pPr>
+        <w:pStyle w:val="ListParagraph"/>
+        <w:ind w:left="1440"/>
+        <w:rPr>
+          <w:rFonts w:cstheme="minorHAnsi"/>
+          <w:sz w:val="22"/>
+          <w:szCs w:val="22"/>
+        </w:rPr>
+      </w:pPr>
+    </w:p>
+    <w:p>
+      <w:pPr>
+        <w:pStyle w:val="ListParagraph"/>
+        <w:ind w:left="1440"/>
+        <w:rPr>
+          <w:rFonts w:cstheme="minorHAnsi"/>
+          <w:sz w:val="22"/>
+          <w:szCs w:val="22"/>
+        </w:rPr>
+      </w:pPr>
+      <w:r>
+        <w:rPr>
+          <w:rFonts w:cstheme="minorHAnsi"/>
+          <w:sz w:val="22"/>
+          <w:szCs w:val="22"/>
+        </w:rPr>
+        <w:t xml:space="preserve">In 2021, a ransomware attack on the Irish health service led to the disruption of its systems, including the shutdown of its email and IT systems. The attackers demanded a ransom to restore the encrypted data. The Irish government refused to pay and instead worked to restore its systems, which took several weeks. The attack was described as the most significant cyber-attack on the Irish state. </w:t>
+      </w:r>
+    </w:p>
+    <w:p>
+      <w:pPr>
+        <w:pStyle w:val="ListParagraph"/>
+        <w:ind w:left="1440"/>
+        <w:rPr>
+          <w:rFonts w:cstheme="minorHAnsi"/>
+          <w:sz w:val="22"/>
+          <w:szCs w:val="22"/>
+        </w:rPr>
+      </w:pPr>
+      <w:r>
+        <w:rPr>
+          <w:rFonts w:cstheme="minorHAnsi"/>
+          <w:sz w:val="22"/>
+          <w:szCs w:val="22"/>
+        </w:rPr>
+        <w:t xml:space="preserve">Source: </w:t>
+      </w:r>
+      <w:hyperlink r:id="rId12" w:history="1">
+        <w:r>
+          <w:rPr>
+            <w:rStyle w:val="Hyperlink"/>
+            <w:rFonts w:cstheme="minorHAnsi"/>
+            <w:sz w:val="22"/>
+            <w:szCs w:val="22"/>
+          </w:rPr>
+          <w:t>https://www.theguardian.com/world/2021/may/14/ransomware-attack-disrupts-irish-health-services</w:t>
+        </w:r>
+      </w:hyperlink>
+    </w:p>
+    <w:p>
+      <w:pPr>
+        <w:pStyle w:val="ListParagraph"/>
+        <w:ind w:left="1440"/>
         <w:rPr>
           <w:rFonts w:cstheme="minorHAnsi"/>
           <w:sz w:val="22"/>
@@ -304,6 +684,8 @@
         </w:numPr>
         <w:rPr>
           <w:rFonts w:cstheme="minorHAnsi"/>
+          <w:b/>
+          <w:bCs/>
           <w:sz w:val="22"/>
           <w:szCs w:val="22"/>
         </w:rPr>
@@ -311,35 +693,126 @@
       <w:r>
         <w:rPr>
           <w:rFonts w:cstheme="minorHAnsi"/>
-          <w:sz w:val="22"/>
-          <w:szCs w:val="22"/>
-        </w:rPr>
-        <w:t>Traffic patterns of messages are observed: This type of attack involves the observation of network traffic patterns to obtain information about the systems or applications being used. The impact of such an attack could include unauthorized access to sensitive information, data leakage, or communication breakdowns. The aspects of computer security that are threatened include confidentiality, data integrity, and access control.</w:t>
-      </w:r>
-    </w:p>
-    <w:p>
-      <w:pPr>
-        <w:pStyle w:val="ListParagraph"/>
+          <w:b/>
+          <w:bCs/>
+          <w:sz w:val="22"/>
+          <w:szCs w:val="22"/>
+        </w:rPr>
+        <w:t>Traffic patterns of messages are observed:</w:t>
+      </w:r>
+    </w:p>
+    <w:p>
+      <w:pPr>
+        <w:pStyle w:val="ListParagraph"/>
+        <w:ind w:left="1440"/>
         <w:rPr>
           <w:rFonts w:cstheme="minorHAnsi"/>
           <w:sz w:val="22"/>
           <w:szCs w:val="22"/>
         </w:rPr>
       </w:pPr>
-    </w:p>
-    <w:p>
-      <w:pPr>
+      <w:r>
         <w:rPr>
           <w:rFonts w:cstheme="minorHAnsi"/>
           <w:sz w:val="22"/>
           <w:szCs w:val="22"/>
         </w:rPr>
-      </w:pPr>
+        <w:t>Observation of network traffic patterns can reveal communication patterns, sources and destinations of messages, and other sensitive information. This can lead to unauthorized access to sensitive data and communication breakdowns. This type of attack primarily affects data confidentiality, data integrity, and access control.</w:t>
+      </w:r>
     </w:p>
     <w:p>
       <w:pPr>
         <w:pStyle w:val="ListParagraph"/>
         <w:ind w:left="1440"/>
+        <w:rPr>
+          <w:rFonts w:cstheme="minorHAnsi"/>
+          <w:sz w:val="22"/>
+          <w:szCs w:val="22"/>
+        </w:rPr>
+      </w:pPr>
+    </w:p>
+    <w:p>
+      <w:pPr>
+        <w:pStyle w:val="ListParagraph"/>
+        <w:ind w:left="1440"/>
+        <w:rPr>
+          <w:rFonts w:cstheme="minorHAnsi"/>
+          <w:sz w:val="22"/>
+          <w:szCs w:val="22"/>
+        </w:rPr>
+      </w:pPr>
+      <w:r>
+        <w:rPr>
+          <w:rFonts w:cstheme="minorHAnsi"/>
+          <w:sz w:val="22"/>
+          <w:szCs w:val="22"/>
+        </w:rPr>
+        <w:t>In 202</w:t>
+      </w:r>
+      <w:r>
+        <w:rPr>
+          <w:rFonts w:cstheme="minorHAnsi"/>
+          <w:sz w:val="22"/>
+          <w:szCs w:val="22"/>
+        </w:rPr>
+        <w:t>1</w:t>
+      </w:r>
+      <w:r>
+        <w:rPr>
+          <w:rFonts w:cstheme="minorHAnsi"/>
+          <w:sz w:val="22"/>
+          <w:szCs w:val="22"/>
+        </w:rPr>
+        <w:t xml:space="preserve">, it was reported that the Chinese government had been using fake LinkedIn profiles to spy on and gather information about politicians, government officials, and military personnel in Europe and other countries. The profiles would send messages containing malicious links or attachments, which would then be used to gain access to sensitive information. The attack was described as "a very effective and low-cost way of getting access to senior political figures". </w:t>
+      </w:r>
+    </w:p>
+    <w:p>
+      <w:pPr>
+        <w:pStyle w:val="ListParagraph"/>
+        <w:ind w:left="1440"/>
+        <w:rPr>
+          <w:rFonts w:cstheme="minorHAnsi"/>
+          <w:sz w:val="22"/>
+          <w:szCs w:val="22"/>
+        </w:rPr>
+      </w:pPr>
+      <w:r>
+        <w:rPr>
+          <w:rFonts w:cstheme="minorHAnsi"/>
+          <w:sz w:val="22"/>
+          <w:szCs w:val="22"/>
+        </w:rPr>
+        <w:t xml:space="preserve">Source: </w:t>
+      </w:r>
+      <w:hyperlink r:id="rId13" w:history="1">
+        <w:r>
+          <w:rPr>
+            <w:rStyle w:val="Hyperlink"/>
+            <w:rFonts w:cstheme="minorHAnsi"/>
+            <w:sz w:val="22"/>
+            <w:szCs w:val="22"/>
+          </w:rPr>
+          <w:t>https://www.bbc.co.uk/news/technology-56812746</w:t>
+        </w:r>
+      </w:hyperlink>
+    </w:p>
+    <w:p>
+      <w:pPr>
+        <w:tabs>
+          <w:tab w:val="left" w:pos="1503"/>
+        </w:tabs>
+        <w:rPr>
+          <w:rFonts w:cstheme="minorHAnsi"/>
+          <w:sz w:val="22"/>
+          <w:szCs w:val="22"/>
+        </w:rPr>
+      </w:pPr>
+    </w:p>
+    <w:p>
+      <w:pPr>
+        <w:tabs>
+          <w:tab w:val="left" w:pos="1503"/>
+        </w:tabs>
         <w:rPr>
           <w:rFonts w:cstheme="minorHAnsi"/>
           <w:sz w:val="22"/>
@@ -366,7 +839,6 @@
           <w:sz w:val="22"/>
           <w:szCs w:val="22"/>
         </w:rPr>
-        <w:lastRenderedPageBreak/>
         <w:t>To determine which source is more random on average, we can calculate the</w:t>
       </w:r>
       <w:r>
@@ -433,43 +905,7 @@
           <w:sz w:val="22"/>
           <w:szCs w:val="22"/>
         </w:rPr>
-        <w:t>H = - Σ (p(</w:t>
-      </w:r>
-      <w:proofErr w:type="spellStart"/>
-      <w:r>
-        <w:rPr>
-          <w:rFonts w:cstheme="minorHAnsi"/>
-          <w:sz w:val="22"/>
-          <w:szCs w:val="22"/>
-        </w:rPr>
-        <w:t>i</w:t>
-      </w:r>
-      <w:proofErr w:type="spellEnd"/>
-      <w:r>
-        <w:rPr>
-          <w:rFonts w:cstheme="minorHAnsi"/>
-          <w:sz w:val="22"/>
-          <w:szCs w:val="22"/>
-        </w:rPr>
-        <w:t>) * log2(p(</w:t>
-      </w:r>
-      <w:proofErr w:type="spellStart"/>
-      <w:r>
-        <w:rPr>
-          <w:rFonts w:cstheme="minorHAnsi"/>
-          <w:sz w:val="22"/>
-          <w:szCs w:val="22"/>
-        </w:rPr>
-        <w:t>i</w:t>
-      </w:r>
-      <w:proofErr w:type="spellEnd"/>
-      <w:r>
-        <w:rPr>
-          <w:rFonts w:cstheme="minorHAnsi"/>
-          <w:sz w:val="22"/>
-          <w:szCs w:val="22"/>
-        </w:rPr>
-        <w:t>)))</w:t>
+        <w:t>H = - Σ (p(i) * log2(p(i)))</w:t>
       </w:r>
     </w:p>
     <w:p>
@@ -501,43 +937,7 @@
           <w:sz w:val="22"/>
           <w:szCs w:val="22"/>
         </w:rPr>
-        <w:t>p(</w:t>
-      </w:r>
-      <w:proofErr w:type="spellStart"/>
-      <w:r>
-        <w:rPr>
-          <w:rFonts w:cstheme="minorHAnsi"/>
-          <w:sz w:val="22"/>
-          <w:szCs w:val="22"/>
-        </w:rPr>
-        <w:t>i</w:t>
-      </w:r>
-      <w:proofErr w:type="spellEnd"/>
-      <w:r>
-        <w:rPr>
-          <w:rFonts w:cstheme="minorHAnsi"/>
-          <w:sz w:val="22"/>
-          <w:szCs w:val="22"/>
-        </w:rPr>
-        <w:t xml:space="preserve">) is the probability of the </w:t>
-      </w:r>
-      <w:proofErr w:type="spellStart"/>
-      <w:r>
-        <w:rPr>
-          <w:rFonts w:cstheme="minorHAnsi"/>
-          <w:sz w:val="22"/>
-          <w:szCs w:val="22"/>
-        </w:rPr>
-        <w:t>ith</w:t>
-      </w:r>
-      <w:proofErr w:type="spellEnd"/>
-      <w:r>
-        <w:rPr>
-          <w:rFonts w:cstheme="minorHAnsi"/>
-          <w:sz w:val="22"/>
-          <w:szCs w:val="22"/>
-        </w:rPr>
-        <w:t xml:space="preserve"> event in the distribution.</w:t>
+        <w:t>p(i) is the probability of the ith event in the distribution.</w:t>
       </w:r>
     </w:p>
     <w:p>
@@ -597,23 +997,7 @@
           <w:sz w:val="22"/>
           <w:szCs w:val="22"/>
         </w:rPr>
-        <w:t>H(P1) = - (0.3 * log2(0.3) + 0.2 * log2(0.2) + 0.4 * log2(0.4) + 0.1 * log2(0.1))</w:t>
-      </w:r>
-      <w:r>
-        <w:rPr>
-          <w:rFonts w:cstheme="minorHAnsi"/>
-          <w:sz w:val="22"/>
-          <w:szCs w:val="22"/>
-        </w:rPr>
-        <w:t xml:space="preserve"> </w:t>
-      </w:r>
-      <w:r>
-        <w:rPr>
-          <w:rFonts w:cstheme="minorHAnsi"/>
-          <w:sz w:val="22"/>
-          <w:szCs w:val="22"/>
-        </w:rPr>
-        <w:t>= 1.8464 bits/event</w:t>
+        <w:t>H(P1) = - (0.3 * log2(0.3) + 0.2 * log2(0.2) + 0.4 * log2(0.4) + 0.1 * log2(0.1)) = 1.8464 bits/event</w:t>
       </w:r>
     </w:p>
     <w:p>
@@ -673,66 +1057,35 @@
           <w:sz w:val="22"/>
           <w:szCs w:val="22"/>
         </w:rPr>
-        <w:t>H(P2) = - (0.3 * log2(0.3) + 0.1 * log2(0.1) + 0.5 * log2(0.5) + 0.1 * log2(0.1))</w:t>
-      </w:r>
-      <w:r>
+        <w:t>H(P2) = - (0.3 * log2(0.3) + 0.1 * log2(0.1) + 0.5 * log2(0.5) + 0.1 * log2(0.1)) = 1.8464 bits/event</w:t>
+      </w:r>
+    </w:p>
+    <w:p>
+      <w:pPr>
+        <w:pStyle w:val="ListParagraph"/>
         <w:rPr>
           <w:rFonts w:cstheme="minorHAnsi"/>
           <w:sz w:val="22"/>
           <w:szCs w:val="22"/>
         </w:rPr>
-        <w:t xml:space="preserve"> </w:t>
-      </w:r>
-      <w:r>
+      </w:pPr>
+    </w:p>
+    <w:p>
+      <w:pPr>
+        <w:pStyle w:val="ListParagraph"/>
         <w:rPr>
           <w:rFonts w:cstheme="minorHAnsi"/>
           <w:sz w:val="22"/>
           <w:szCs w:val="22"/>
         </w:rPr>
-        <w:t>= 1.8464</w:t>
-      </w:r>
+      </w:pPr>
       <w:r>
         <w:rPr>
           <w:rFonts w:cstheme="minorHAnsi"/>
           <w:sz w:val="22"/>
           <w:szCs w:val="22"/>
         </w:rPr>
-        <w:t xml:space="preserve"> </w:t>
-      </w:r>
-      <w:r>
-        <w:rPr>
-          <w:rFonts w:cstheme="minorHAnsi"/>
-          <w:sz w:val="22"/>
-          <w:szCs w:val="22"/>
-        </w:rPr>
-        <w:t>bits/event</w:t>
-      </w:r>
-    </w:p>
-    <w:p>
-      <w:pPr>
-        <w:pStyle w:val="ListParagraph"/>
-        <w:rPr>
-          <w:rFonts w:cstheme="minorHAnsi"/>
-          <w:sz w:val="22"/>
-          <w:szCs w:val="22"/>
-        </w:rPr>
-      </w:pPr>
-    </w:p>
-    <w:p>
-      <w:pPr>
-        <w:pStyle w:val="ListParagraph"/>
-        <w:rPr>
-          <w:rFonts w:cstheme="minorHAnsi"/>
-          <w:sz w:val="22"/>
-          <w:szCs w:val="22"/>
-        </w:rPr>
-      </w:pPr>
-      <w:r>
-        <w:rPr>
-          <w:rFonts w:cstheme="minorHAnsi"/>
-          <w:sz w:val="22"/>
-          <w:szCs w:val="22"/>
-        </w:rPr>
+        <w:lastRenderedPageBreak/>
         <w:t>Therefore, both sources have the same entropy, which is 1.8464 bits/event</w:t>
       </w:r>
       <w:r>
@@ -833,7 +1186,7 @@
                     </pic:cNvPicPr>
                   </pic:nvPicPr>
                   <pic:blipFill rotWithShape="1">
-                    <a:blip r:embed="rId7">
+                    <a:blip r:embed="rId14">
                       <a:extLst>
                         <a:ext uri="{28A0092B-C50C-407E-A947-70E740481C1C}">
                           <a14:useLocalDpi xmlns:a14="http://schemas.microsoft.com/office/drawing/2010/main" val="0"/>
@@ -958,7 +1311,7 @@
                     <pic:cNvPicPr/>
                   </pic:nvPicPr>
                   <pic:blipFill rotWithShape="1">
-                    <a:blip r:embed="rId8">
+                    <a:blip r:embed="rId15">
                       <a:extLst>
                         <a:ext uri="{28A0092B-C50C-407E-A947-70E740481C1C}">
                           <a14:useLocalDpi xmlns:a14="http://schemas.microsoft.com/office/drawing/2010/main" val="0"/>
@@ -1012,7 +1365,7 @@
                     <pic:cNvPicPr/>
                   </pic:nvPicPr>
                   <pic:blipFill rotWithShape="1">
-                    <a:blip r:embed="rId9">
+                    <a:blip r:embed="rId16">
                       <a:extLst>
                         <a:ext uri="{28A0092B-C50C-407E-A947-70E740481C1C}">
                           <a14:useLocalDpi xmlns:a14="http://schemas.microsoft.com/office/drawing/2010/main" val="0"/>
@@ -1117,27 +1470,7 @@
           <w:szCs w:val="22"/>
           <w:lang w:eastAsia="en-GB"/>
         </w:rPr>
-        <w:t xml:space="preserve">, XORs it with the plaintext message m to produce the ciphertext </w:t>
-      </w:r>
-      <w:proofErr w:type="gramStart"/>
-      <w:r>
-        <w:rPr>
-          <w:rFonts w:eastAsia="Times New Roman" w:cstheme="minorHAnsi"/>
-          <w:sz w:val="22"/>
-          <w:szCs w:val="22"/>
-          <w:lang w:eastAsia="en-GB"/>
-        </w:rPr>
-        <w:t>c, and</w:t>
-      </w:r>
-      <w:proofErr w:type="gramEnd"/>
-      <w:r>
-        <w:rPr>
-          <w:rFonts w:eastAsia="Times New Roman" w:cstheme="minorHAnsi"/>
-          <w:sz w:val="22"/>
-          <w:szCs w:val="22"/>
-          <w:lang w:eastAsia="en-GB"/>
-        </w:rPr>
-        <w:t xml:space="preserve"> sends it to Bob. Bob generates his own random key </w:t>
+        <w:t xml:space="preserve">, XORs it with the plaintext message m to produce the ciphertext c, and sends it to Bob. Bob generates his own random key </w:t>
       </w:r>
       <w:r>
         <w:rPr>
@@ -1511,8 +1844,6 @@
               <w:jc w:val="center"/>
               <w:rPr>
                 <w:rFonts w:eastAsia="Times New Roman" w:cstheme="minorHAnsi"/>
-                <w:b/>
-                <w:bCs/>
                 <w:sz w:val="22"/>
                 <w:szCs w:val="22"/>
                 <w:lang w:eastAsia="en-GB"/>
@@ -1521,8 +1852,6 @@
             <w:r>
               <w:rPr>
                 <w:rFonts w:eastAsia="Times New Roman" w:cstheme="minorHAnsi"/>
-                <w:b/>
-                <w:bCs/>
                 <w:sz w:val="22"/>
                 <w:szCs w:val="22"/>
                 <w:lang w:eastAsia="en-GB"/>
@@ -2828,7 +3157,7 @@
                     <pic:cNvPicPr/>
                   </pic:nvPicPr>
                   <pic:blipFill rotWithShape="1">
-                    <a:blip r:embed="rId10">
+                    <a:blip r:embed="rId17">
                       <a:extLst>
                         <a:ext uri="{28A0092B-C50C-407E-A947-70E740481C1C}">
                           <a14:useLocalDpi xmlns:a14="http://schemas.microsoft.com/office/drawing/2010/main" val="0"/>
@@ -3154,23 +3483,7 @@
           <w:sz w:val="22"/>
           <w:szCs w:val="22"/>
         </w:rPr>
-        <w:t xml:space="preserve">Weak encryption: The Caesar cipher is a relatively weak encryption algorithm since it only uses a simple substitution technique. This makes it vulnerable to attacks such as frequency analysis, where an attacker can </w:t>
-      </w:r>
-      <w:proofErr w:type="spellStart"/>
-      <w:r>
-        <w:rPr>
-          <w:sz w:val="22"/>
-          <w:szCs w:val="22"/>
-        </w:rPr>
-        <w:t>analyze</w:t>
-      </w:r>
-      <w:proofErr w:type="spellEnd"/>
-      <w:r>
-        <w:rPr>
-          <w:sz w:val="22"/>
-          <w:szCs w:val="22"/>
-        </w:rPr>
-        <w:t xml:space="preserve"> the frequency of letters in the ciphertext and use this information to deduce the key value and recover the original plaintext.</w:t>
+        <w:t>Weak encryption: The Caesar cipher is a relatively weak encryption algorithm since it only uses a simple substitution technique. This makes it vulnerable to attacks such as frequency analysis, where an attacker can analyze the frequency of letters in the ciphertext and use this information to deduce the key value and recover the original plaintext.</w:t>
       </w:r>
     </w:p>
     <w:p>
@@ -3302,7 +3615,7 @@
                     <pic:cNvPicPr/>
                   </pic:nvPicPr>
                   <pic:blipFill rotWithShape="1">
-                    <a:blip r:embed="rId11">
+                    <a:blip r:embed="rId18">
                       <a:extLst>
                         <a:ext uri="{28A0092B-C50C-407E-A947-70E740481C1C}">
                           <a14:useLocalDpi xmlns:a14="http://schemas.microsoft.com/office/drawing/2010/main" val="0"/>
@@ -4084,80 +4397,32 @@
           <w:sz w:val="22"/>
           <w:szCs w:val="22"/>
         </w:rPr>
-        <w:t>To encrypt the first letter, "c" (which corresponds to the third letter in the alphabet), we add the first number in the key, 5 (which corresponds to the sixth letter in the alphabet), modulo 26: (3 + 5) mod 26 = 8, which corresponds to the letter "</w:t>
-      </w:r>
-      <w:proofErr w:type="spellStart"/>
-      <w:r>
-        <w:rPr>
-          <w:sz w:val="22"/>
-          <w:szCs w:val="22"/>
-        </w:rPr>
-        <w:t>i</w:t>
-      </w:r>
-      <w:proofErr w:type="spellEnd"/>
-      <w:r>
-        <w:rPr>
-          <w:sz w:val="22"/>
-          <w:szCs w:val="22"/>
-        </w:rPr>
-        <w:t>". Continuing in this way, we get the ciphertext "</w:t>
-      </w:r>
-      <w:proofErr w:type="spellStart"/>
-      <w:r>
-        <w:rPr>
-          <w:sz w:val="22"/>
-          <w:szCs w:val="22"/>
-        </w:rPr>
-        <w:t>jxmybkwk</w:t>
-      </w:r>
-      <w:proofErr w:type="spellEnd"/>
-      <w:r>
-        <w:rPr>
-          <w:sz w:val="22"/>
-          <w:szCs w:val="22"/>
-        </w:rPr>
-        <w:t>".</w:t>
-      </w:r>
-    </w:p>
-    <w:p>
-      <w:pPr>
-        <w:pStyle w:val="ListParagraph"/>
-        <w:rPr>
-          <w:sz w:val="22"/>
-          <w:szCs w:val="22"/>
-        </w:rPr>
-      </w:pPr>
-    </w:p>
-    <w:p>
-      <w:pPr>
-        <w:pStyle w:val="ListParagraph"/>
-        <w:rPr>
-          <w:sz w:val="22"/>
-          <w:szCs w:val="22"/>
-        </w:rPr>
-      </w:pPr>
-      <w:r>
-        <w:rPr>
-          <w:sz w:val="22"/>
-          <w:szCs w:val="22"/>
-        </w:rPr>
-        <w:t xml:space="preserve">The Vernam cipher is theoretically unbreakable, </w:t>
-      </w:r>
-      <w:proofErr w:type="gramStart"/>
-      <w:r>
-        <w:rPr>
-          <w:sz w:val="22"/>
-          <w:szCs w:val="22"/>
-        </w:rPr>
-        <w:t>as long as</w:t>
-      </w:r>
-      <w:proofErr w:type="gramEnd"/>
-      <w:r>
-        <w:rPr>
-          <w:sz w:val="22"/>
-          <w:szCs w:val="22"/>
-        </w:rPr>
-        <w:t xml:space="preserve"> the key is truly random, used only once, and kept secret from everyone except the sender and receiver. However, in practice, it is almost impossible to generate truly random keys, and any deviation from perfect randomness in the key can lead to vulnerabilities that can be exploited by an attacker. Additionally, the key must be securely transmitted between the sender and receiver, which can be a challenge. Finally, the key can only be used once, which means that the sender and receiver must have a way to generate new, random keys for each message. All of these factors make the Vernam cipher impractical for most real-world applications.</w:t>
+        <w:t>To encrypt the first letter, "c" (which corresponds to the third letter in the alphabet), we add the first number in the key, 5 (which corresponds to the sixth letter in the alphabet), modulo 26: (3 + 5) mod 26 = 8, which corresponds to the letter "i". Continuing in this way, we get the ciphertext "jxmybkwk".</w:t>
+      </w:r>
+    </w:p>
+    <w:p>
+      <w:pPr>
+        <w:pStyle w:val="ListParagraph"/>
+        <w:rPr>
+          <w:sz w:val="22"/>
+          <w:szCs w:val="22"/>
+        </w:rPr>
+      </w:pPr>
+    </w:p>
+    <w:p>
+      <w:pPr>
+        <w:pStyle w:val="ListParagraph"/>
+        <w:rPr>
+          <w:sz w:val="22"/>
+          <w:szCs w:val="22"/>
+        </w:rPr>
+      </w:pPr>
+      <w:r>
+        <w:rPr>
+          <w:sz w:val="22"/>
+          <w:szCs w:val="22"/>
+        </w:rPr>
+        <w:t>The Vernam cipher is theoretically unbreakable, as long as the key is truly random, used only once, and kept secret from everyone except the sender and receiver. However, in practice, it is almost impossible to generate truly random keys, and any deviation from perfect randomness in the key can lead to vulnerabilities that can be exploited by an attacker. Additionally, the key must be securely transmitted between the sender and receiver, which can be a challenge. Finally, the key can only be used once, which means that the sender and receiver must have a way to generate new, random keys for each message. All of these factors make the Vernam cipher impractical for most real-world applications.</w:t>
       </w:r>
     </w:p>
     <w:p/>
@@ -4199,7 +4464,7 @@
                     <pic:cNvPicPr/>
                   </pic:nvPicPr>
                   <pic:blipFill rotWithShape="1">
-                    <a:blip r:embed="rId11">
+                    <a:blip r:embed="rId18">
                       <a:extLst>
                         <a:ext uri="{28A0092B-C50C-407E-A947-70E740481C1C}">
                           <a14:useLocalDpi xmlns:a14="http://schemas.microsoft.com/office/drawing/2010/main" val="0"/>
@@ -4341,23 +4606,7 @@
           <w:sz w:val="22"/>
           <w:szCs w:val="22"/>
         </w:rPr>
-        <w:t>Number of Lines = Length(message)/</w:t>
-      </w:r>
-      <w:proofErr w:type="gramStart"/>
-      <w:r>
-        <w:rPr>
-          <w:sz w:val="22"/>
-          <w:szCs w:val="22"/>
-        </w:rPr>
-        <w:t>Length(</w:t>
-      </w:r>
-      <w:proofErr w:type="gramEnd"/>
-      <w:r>
-        <w:rPr>
-          <w:sz w:val="22"/>
-          <w:szCs w:val="22"/>
-        </w:rPr>
-        <w:t>Key)</w:t>
+        <w:t>Number of Lines = Length(message)/Length(Key)</w:t>
       </w:r>
     </w:p>
     <w:p>
@@ -4377,17 +4626,8 @@
           <w:sz w:val="22"/>
           <w:szCs w:val="22"/>
         </w:rPr>
-        <w:t xml:space="preserve">Input the message by columns in alphabetic </w:t>
-      </w:r>
-      <w:proofErr w:type="gramStart"/>
-      <w:r>
-        <w:rPr>
-          <w:sz w:val="22"/>
-          <w:szCs w:val="22"/>
-        </w:rPr>
-        <w:t>order</w:t>
-      </w:r>
-      <w:proofErr w:type="gramEnd"/>
+        <w:t>Input the message by columns in alphabetic order</w:t>
+      </w:r>
     </w:p>
     <w:p>
       <w:pPr>
@@ -7474,7 +7714,7 @@
                     <pic:cNvPicPr/>
                   </pic:nvPicPr>
                   <pic:blipFill rotWithShape="1">
-                    <a:blip r:embed="rId11">
+                    <a:blip r:embed="rId18">
                       <a:extLst>
                         <a:ext uri="{28A0092B-C50C-407E-A947-70E740481C1C}">
                           <a14:useLocalDpi xmlns:a14="http://schemas.microsoft.com/office/drawing/2010/main" val="0"/>
@@ -7832,6 +8072,33 @@
     <w:p>
       <w:pPr>
         <w:pStyle w:val="ListParagraph"/>
+        <w:ind w:left="1080"/>
+        <w:rPr>
+          <w:sz w:val="22"/>
+          <w:szCs w:val="22"/>
+        </w:rPr>
+      </w:pPr>
+    </w:p>
+    <w:p>
+      <w:pPr>
+        <w:pStyle w:val="ListParagraph"/>
+        <w:ind w:left="1080"/>
+        <w:rPr>
+          <w:sz w:val="22"/>
+          <w:szCs w:val="22"/>
+        </w:rPr>
+      </w:pPr>
+      <w:r>
+        <w:rPr>
+          <w:sz w:val="22"/>
+          <w:szCs w:val="22"/>
+        </w:rPr>
+        <w:t>Substituting back:</w:t>
+      </w:r>
+    </w:p>
+    <w:p>
+      <w:pPr>
+        <w:pStyle w:val="ListParagraph"/>
         <w:numPr>
           <w:ilvl w:val="0"/>
           <w:numId w:val="16"/>
@@ -7852,36 +8119,9 @@
     <w:p>
       <w:pPr>
         <w:pStyle w:val="ListParagraph"/>
-        <w:ind w:left="1080"/>
-        <w:rPr>
-          <w:sz w:val="22"/>
-          <w:szCs w:val="22"/>
-        </w:rPr>
-      </w:pPr>
-    </w:p>
-    <w:p>
-      <w:pPr>
-        <w:pStyle w:val="ListParagraph"/>
-        <w:ind w:left="1080"/>
-        <w:rPr>
-          <w:sz w:val="22"/>
-          <w:szCs w:val="22"/>
-        </w:rPr>
-      </w:pPr>
-      <w:r>
-        <w:rPr>
-          <w:sz w:val="22"/>
-          <w:szCs w:val="22"/>
-        </w:rPr>
-        <w:t>Substituting back:</w:t>
-      </w:r>
-    </w:p>
-    <w:p>
-      <w:pPr>
-        <w:pStyle w:val="ListParagraph"/>
         <w:numPr>
           <w:ilvl w:val="0"/>
-          <w:numId w:val="17"/>
+          <w:numId w:val="16"/>
         </w:numPr>
         <w:rPr>
           <w:sz w:val="22"/>
@@ -7893,7 +8133,7 @@
           <w:sz w:val="22"/>
           <w:szCs w:val="22"/>
         </w:rPr>
-        <w:t>1 = 7 - 2 x (24 - 3 x 7)</w:t>
+        <w:t>= 7 - 2 × (24 - 3 × 7)</w:t>
       </w:r>
     </w:p>
     <w:p>
@@ -7901,7 +8141,7 @@
         <w:pStyle w:val="ListParagraph"/>
         <w:numPr>
           <w:ilvl w:val="0"/>
-          <w:numId w:val="17"/>
+          <w:numId w:val="16"/>
         </w:numPr>
         <w:rPr>
           <w:sz w:val="22"/>
@@ -7913,7 +8153,7 @@
           <w:sz w:val="22"/>
           <w:szCs w:val="22"/>
         </w:rPr>
-        <w:t>1 = 7 - 2 x 24 + 6 x 7</w:t>
+        <w:t>= 7 × 7 - 2 × 24</w:t>
       </w:r>
     </w:p>
     <w:p>
@@ -7921,7 +8161,7 @@
         <w:pStyle w:val="ListParagraph"/>
         <w:numPr>
           <w:ilvl w:val="0"/>
-          <w:numId w:val="17"/>
+          <w:numId w:val="16"/>
         </w:numPr>
         <w:rPr>
           <w:sz w:val="22"/>
@@ -7929,38 +8169,27 @@
         </w:rPr>
       </w:pPr>
       <w:r>
-        <w:rPr>
-          <w:sz w:val="22"/>
-          <w:szCs w:val="22"/>
-        </w:rPr>
-        <w:t>1 = 43 x 7 - 2 x 24</w:t>
-      </w:r>
-    </w:p>
-    <w:p>
-      <w:pPr>
-        <w:pStyle w:val="ListParagraph"/>
-        <w:ind w:left="1080"/>
-        <w:rPr>
-          <w:sz w:val="22"/>
-          <w:szCs w:val="22"/>
-        </w:rPr>
-      </w:pPr>
-    </w:p>
-    <w:p>
-      <w:pPr>
-        <w:pStyle w:val="ListParagraph"/>
-        <w:ind w:left="1080"/>
-        <w:rPr>
-          <w:sz w:val="22"/>
-          <w:szCs w:val="22"/>
-        </w:rPr>
-      </w:pPr>
-      <w:r>
-        <w:rPr>
-          <w:sz w:val="22"/>
-          <w:szCs w:val="22"/>
-        </w:rPr>
-        <w:t>Therefore, d = 43, since 43 x 7 ≡ 1 (mod 24).</w:t>
+        <w:t>d × 7 ≡ 1 (mod 24)</w:t>
+      </w:r>
+    </w:p>
+    <w:p>
+      <w:pPr>
+        <w:pStyle w:val="ListParagraph"/>
+        <w:numPr>
+          <w:ilvl w:val="0"/>
+          <w:numId w:val="16"/>
+        </w:numPr>
+        <w:rPr>
+          <w:sz w:val="22"/>
+          <w:szCs w:val="22"/>
+        </w:rPr>
+      </w:pPr>
+      <w:r>
+        <w:rPr>
+          <w:sz w:val="22"/>
+          <w:szCs w:val="22"/>
+        </w:rPr>
+        <w:t>Therefore, d = 7.</w:t>
       </w:r>
     </w:p>
     <w:p>
@@ -7990,14 +8219,7 @@
           <w:sz w:val="22"/>
           <w:szCs w:val="22"/>
         </w:rPr>
-        <w:t xml:space="preserve">d </w:t>
-      </w:r>
-      <w:r>
-        <w:rPr>
-          <w:sz w:val="22"/>
-          <w:szCs w:val="22"/>
-        </w:rPr>
-        <w:t>Bob's private key consists of the values p, q, and d:</w:t>
+        <w:t>d Bob's private key consists of the values p, q, and d:</w:t>
       </w:r>
     </w:p>
     <w:p>
@@ -8064,7 +8286,7 @@
           <w:sz w:val="22"/>
           <w:szCs w:val="22"/>
         </w:rPr>
-        <w:t>43</w:t>
+        <w:t>7</w:t>
       </w:r>
     </w:p>
     <w:p>
@@ -8187,7 +8409,7 @@
                     <pic:cNvPicPr/>
                   </pic:nvPicPr>
                   <pic:blipFill rotWithShape="1">
-                    <a:blip r:embed="rId12">
+                    <a:blip r:embed="rId19">
                       <a:extLst>
                         <a:ext uri="{28A0092B-C50C-407E-A947-70E740481C1C}">
                           <a14:useLocalDpi xmlns:a14="http://schemas.microsoft.com/office/drawing/2010/main" val="0"/>
@@ -8246,15 +8468,7 @@
           <w:sz w:val="22"/>
           <w:szCs w:val="22"/>
         </w:rPr>
-        <w:t>To show that g = 3 is a generator for p = 17</w:t>
-      </w:r>
-      <w:r>
-        <w:rPr>
-          <w:rFonts w:cstheme="minorHAnsi"/>
-          <w:sz w:val="22"/>
-          <w:szCs w:val="22"/>
-        </w:rPr>
-        <w:t>,</w:t>
+        <w:t>To show that g = 3 is a generator for p = 17,</w:t>
       </w:r>
       <w:r>
         <w:rPr>
@@ -8862,23 +9076,7 @@
                 <w:sz w:val="22"/>
                 <w:szCs w:val="22"/>
               </w:rPr>
-              <w:t>g</w:t>
-            </w:r>
-            <w:r>
-              <w:rPr>
-                <w:rFonts w:cstheme="minorHAnsi"/>
-                <w:sz w:val="22"/>
-                <w:szCs w:val="22"/>
-              </w:rPr>
-              <w:t>ⁿ</w:t>
-            </w:r>
-            <w:r>
-              <w:rPr>
-                <w:rFonts w:cstheme="minorHAnsi"/>
-                <w:sz w:val="22"/>
-                <w:szCs w:val="22"/>
-              </w:rPr>
-              <w:t xml:space="preserve"> mod p</w:t>
+              <w:t>gⁿ mod p</w:t>
             </w:r>
           </w:p>
         </w:tc>
@@ -9344,23 +9542,7 @@
           <w:sz w:val="22"/>
           <w:szCs w:val="22"/>
         </w:rPr>
-        <w:t>To show that g = 2 is not a generator for p = 17</w:t>
-      </w:r>
-      <w:r>
-        <w:rPr>
-          <w:rFonts w:cstheme="minorHAnsi"/>
-          <w:sz w:val="22"/>
-          <w:szCs w:val="22"/>
-        </w:rPr>
-        <w:t xml:space="preserve">, </w:t>
-      </w:r>
-      <w:r>
-        <w:rPr>
-          <w:rFonts w:cstheme="minorHAnsi"/>
-          <w:sz w:val="22"/>
-          <w:szCs w:val="22"/>
-        </w:rPr>
-        <w:t>at least one integer in the range [1, 16]</w:t>
+        <w:t>To show that g = 2 is not a generator for p = 17, at least one integer in the range [1, 16]</w:t>
       </w:r>
       <w:r>
         <w:rPr>
@@ -9986,7 +10168,7 @@
                     <pic:cNvPicPr/>
                   </pic:nvPicPr>
                   <pic:blipFill rotWithShape="1">
-                    <a:blip r:embed="rId13">
+                    <a:blip r:embed="rId20">
                       <a:extLst>
                         <a:ext uri="{28A0092B-C50C-407E-A947-70E740481C1C}">
                           <a14:useLocalDpi xmlns:a14="http://schemas.microsoft.com/office/drawing/2010/main" val="0"/>
@@ -10032,6 +10214,7 @@
       <w:r>
         <w:rPr>
           <w:rFonts w:cstheme="minorHAnsi"/>
+          <w:noProof/>
           <w:sz w:val="22"/>
           <w:szCs w:val="22"/>
         </w:rPr>
@@ -10059,7 +10242,7 @@
                     <pic:cNvPicPr/>
                   </pic:nvPicPr>
                   <pic:blipFill rotWithShape="1">
-                    <a:blip r:embed="rId14">
+                    <a:blip r:embed="rId21">
                       <a:extLst>
                         <a:ext uri="{28A0092B-C50C-407E-A947-70E740481C1C}">
                           <a14:useLocalDpi xmlns:a14="http://schemas.microsoft.com/office/drawing/2010/main" val="0"/>
@@ -10104,35 +10287,51 @@
           <w:sz w:val="22"/>
           <w:szCs w:val="22"/>
         </w:rPr>
-        <w:t>L = Power set of {</w:t>
-      </w:r>
-      <w:proofErr w:type="spellStart"/>
-      <w:proofErr w:type="gramStart"/>
+        <w:t xml:space="preserve">L = Power set of {a,b,c} = { </w:t>
+      </w:r>
+      <w:r>
+        <w:rPr>
+          <w:rFonts w:ascii="Cambria Math" w:hAnsi="Cambria Math" w:cs="Cambria Math"/>
+          <w:sz w:val="22"/>
+          <w:szCs w:val="22"/>
+        </w:rPr>
+        <w:t>∅</w:t>
+      </w:r>
       <w:r>
         <w:rPr>
           <w:rFonts w:cstheme="minorHAnsi"/>
           <w:sz w:val="22"/>
           <w:szCs w:val="22"/>
         </w:rPr>
-        <w:t>a,b</w:t>
-      </w:r>
-      <w:proofErr w:type="gramEnd"/>
-      <w:r>
+        <w:t>, {a}, {b}, {c}, {a,b}, {a,c}, {b,c}, {a,b,c} }</w:t>
+      </w:r>
+    </w:p>
+    <w:p>
+      <w:pPr>
+        <w:pStyle w:val="ListParagraph"/>
         <w:rPr>
           <w:rFonts w:cstheme="minorHAnsi"/>
           <w:sz w:val="22"/>
           <w:szCs w:val="22"/>
         </w:rPr>
-        <w:t>,c</w:t>
-      </w:r>
-      <w:proofErr w:type="spellEnd"/>
-      <w:r>
+      </w:pPr>
+    </w:p>
+    <w:p>
+      <w:pPr>
+        <w:pStyle w:val="ListParagraph"/>
         <w:rPr>
           <w:rFonts w:cstheme="minorHAnsi"/>
           <w:sz w:val="22"/>
           <w:szCs w:val="22"/>
         </w:rPr>
-        <w:t xml:space="preserve">} = { </w:t>
+      </w:pPr>
+      <w:r>
+        <w:rPr>
+          <w:rFonts w:cstheme="minorHAnsi"/>
+          <w:sz w:val="22"/>
+          <w:szCs w:val="22"/>
+        </w:rPr>
+        <w:t xml:space="preserve">Here, each node represents an element of the power set, and edges connect elements that are immediate subsets of each other. The lowest element is represented by </w:t>
       </w:r>
       <w:r>
         <w:rPr>
@@ -10148,151 +10347,7 @@
           <w:sz w:val="22"/>
           <w:szCs w:val="22"/>
         </w:rPr>
-        <w:t>, {a}, {b}, {c}, {</w:t>
-      </w:r>
-      <w:proofErr w:type="spellStart"/>
-      <w:r>
-        <w:rPr>
-          <w:rFonts w:cstheme="minorHAnsi"/>
-          <w:sz w:val="22"/>
-          <w:szCs w:val="22"/>
-        </w:rPr>
-        <w:t>a,b</w:t>
-      </w:r>
-      <w:proofErr w:type="spellEnd"/>
-      <w:r>
-        <w:rPr>
-          <w:rFonts w:cstheme="minorHAnsi"/>
-          <w:sz w:val="22"/>
-          <w:szCs w:val="22"/>
-        </w:rPr>
-        <w:t>}, {</w:t>
-      </w:r>
-      <w:proofErr w:type="spellStart"/>
-      <w:r>
-        <w:rPr>
-          <w:rFonts w:cstheme="minorHAnsi"/>
-          <w:sz w:val="22"/>
-          <w:szCs w:val="22"/>
-        </w:rPr>
-        <w:t>a,c</w:t>
-      </w:r>
-      <w:proofErr w:type="spellEnd"/>
-      <w:r>
-        <w:rPr>
-          <w:rFonts w:cstheme="minorHAnsi"/>
-          <w:sz w:val="22"/>
-          <w:szCs w:val="22"/>
-        </w:rPr>
-        <w:t>}, {</w:t>
-      </w:r>
-      <w:proofErr w:type="spellStart"/>
-      <w:r>
-        <w:rPr>
-          <w:rFonts w:cstheme="minorHAnsi"/>
-          <w:sz w:val="22"/>
-          <w:szCs w:val="22"/>
-        </w:rPr>
-        <w:t>b,c</w:t>
-      </w:r>
-      <w:proofErr w:type="spellEnd"/>
-      <w:r>
-        <w:rPr>
-          <w:rFonts w:cstheme="minorHAnsi"/>
-          <w:sz w:val="22"/>
-          <w:szCs w:val="22"/>
-        </w:rPr>
-        <w:t>}, {</w:t>
-      </w:r>
-      <w:proofErr w:type="spellStart"/>
-      <w:r>
-        <w:rPr>
-          <w:rFonts w:cstheme="minorHAnsi"/>
-          <w:sz w:val="22"/>
-          <w:szCs w:val="22"/>
-        </w:rPr>
-        <w:t>a,b,c</w:t>
-      </w:r>
-      <w:proofErr w:type="spellEnd"/>
-      <w:r>
-        <w:rPr>
-          <w:rFonts w:cstheme="minorHAnsi"/>
-          <w:sz w:val="22"/>
-          <w:szCs w:val="22"/>
-        </w:rPr>
-        <w:t>} }</w:t>
-      </w:r>
-    </w:p>
-    <w:p>
-      <w:pPr>
-        <w:pStyle w:val="ListParagraph"/>
-        <w:rPr>
-          <w:rFonts w:cstheme="minorHAnsi"/>
-          <w:sz w:val="22"/>
-          <w:szCs w:val="22"/>
-        </w:rPr>
-      </w:pPr>
-    </w:p>
-    <w:p>
-      <w:pPr>
-        <w:pStyle w:val="ListParagraph"/>
-        <w:rPr>
-          <w:rFonts w:cstheme="minorHAnsi"/>
-          <w:sz w:val="22"/>
-          <w:szCs w:val="22"/>
-        </w:rPr>
-      </w:pPr>
-      <w:r>
-        <w:rPr>
-          <w:rFonts w:cstheme="minorHAnsi"/>
-          <w:sz w:val="22"/>
-          <w:szCs w:val="22"/>
-        </w:rPr>
-        <w:t xml:space="preserve">Here, each node represents an element of the power set, and edges connect elements that are immediate subsets of each other. The lowest element is represented by </w:t>
-      </w:r>
-      <w:r>
-        <w:rPr>
-          <w:rFonts w:ascii="Cambria Math" w:hAnsi="Cambria Math" w:cs="Cambria Math"/>
-          <w:sz w:val="22"/>
-          <w:szCs w:val="22"/>
-        </w:rPr>
-        <w:t>∅</w:t>
-      </w:r>
-      <w:r>
-        <w:rPr>
-          <w:rFonts w:cstheme="minorHAnsi"/>
-          <w:sz w:val="22"/>
-          <w:szCs w:val="22"/>
-        </w:rPr>
-        <w:t xml:space="preserve"> at the bottom, and the highest element is represented by {</w:t>
-      </w:r>
-      <w:proofErr w:type="spellStart"/>
-      <w:proofErr w:type="gramStart"/>
-      <w:r>
-        <w:rPr>
-          <w:rFonts w:cstheme="minorHAnsi"/>
-          <w:sz w:val="22"/>
-          <w:szCs w:val="22"/>
-        </w:rPr>
-        <w:t>a,b</w:t>
-      </w:r>
-      <w:proofErr w:type="gramEnd"/>
-      <w:r>
-        <w:rPr>
-          <w:rFonts w:cstheme="minorHAnsi"/>
-          <w:sz w:val="22"/>
-          <w:szCs w:val="22"/>
-        </w:rPr>
-        <w:t>,c</w:t>
-      </w:r>
-      <w:proofErr w:type="spellEnd"/>
-      <w:r>
-        <w:rPr>
-          <w:rFonts w:cstheme="minorHAnsi"/>
-          <w:sz w:val="22"/>
-          <w:szCs w:val="22"/>
-        </w:rPr>
-        <w:t>} at the top.</w:t>
+        <w:t xml:space="preserve"> at the bottom, and the highest element is represented by {a,b,c} at the top.</w:t>
       </w:r>
     </w:p>
     <w:p>
@@ -10324,7 +10379,7 @@
                     <pic:cNvPicPr/>
                   </pic:nvPicPr>
                   <pic:blipFill rotWithShape="1">
-                    <a:blip r:embed="rId15"/>
+                    <a:blip r:embed="rId22"/>
                     <a:srcRect t="5754" b="28418"/>
                     <a:stretch/>
                   </pic:blipFill>
@@ -10506,24 +10561,12 @@
           <w:sz w:val="22"/>
           <w:szCs w:val="22"/>
         </w:rPr>
-        <w:t xml:space="preserve">In terms of database management, a system would have to perform computations to </w:t>
-      </w:r>
-      <w:r>
-        <w:rPr>
-          <w:sz w:val="22"/>
-          <w:szCs w:val="22"/>
-        </w:rPr>
-        <w:t>analyse</w:t>
-      </w:r>
-      <w:r>
-        <w:rPr>
-          <w:sz w:val="22"/>
-          <w:szCs w:val="22"/>
-        </w:rPr>
-        <w:t xml:space="preserve"> the data and identify potentially sensitive information. This could involve identifying patterns or relationships between data points, flagging data points that meet certain criteria, or applying machine learning algorithms to predict sensitive information based on past data. However, it is important to note that such analysis should be done with appropriate privacy and security measures in place to protect the confidentiality of the individuals involved.</w:t>
+        <w:t>In terms of database management, a system would have to perform computations to analyse the data and identify potentially sensitive information. This could involve identifying patterns or relationships between data points, flagging data points that meet certain criteria, or applying machine learning algorithms to predict sensitive information based on past data. However, it is important to note that such analysis should be done with appropriate privacy and security measures in place to protect the confidentiality of the individuals involved.</w:t>
       </w:r>
     </w:p>
     <w:sectPr>
+      <w:headerReference w:type="default" r:id="rId23"/>
+      <w:footerReference w:type="default" r:id="rId24"/>
       <w:pgSz w:w="11906" w:h="16838"/>
       <w:pgMar w:top="1440" w:right="1440" w:bottom="1440" w:left="1440" w:header="708" w:footer="708" w:gutter="0"/>
       <w:cols w:space="708"/>
@@ -10531,6 +10574,180 @@
     </w:sectPr>
   </w:body>
 </w:document>
+</file>
+
+<file path=word/endnotes.xml><?xml version="1.0" encoding="utf-8"?>
+<w:endnotes xmlns:wpc="http://schemas.microsoft.com/office/word/2010/wordprocessingCanvas" xmlns:cx="http://schemas.microsoft.com/office/drawing/2014/chartex" xmlns:cx1="http://schemas.microsoft.com/office/drawing/2015/9/8/chartex" xmlns:cx2="http://schemas.microsoft.com/office/drawing/2015/10/21/chartex" xmlns:cx3="http://schemas.microsoft.com/office/drawing/2016/5/9/chartex" xmlns:cx4="http://schemas.microsoft.com/office/drawing/2016/5/10/chartex" xmlns:cx5="http://schemas.microsoft.com/office/drawing/2016/5/11/chartex" xmlns:cx6="http://schemas.microsoft.com/office/drawing/2016/5/12/chartex" xmlns:cx7="http://schemas.microsoft.com/office/drawing/2016/5/13/chartex" xmlns:cx8="http://schemas.microsoft.com/office/drawing/2016/5/14/chartex" xmlns:mc="http://schemas.openxmlformats.org/markup-compatibility/2006" xmlns:aink="http://schemas.microsoft.com/office/drawing/2016/ink" xmlns:am3d="http://schemas.microsoft.com/office/drawing/2017/model3d" xmlns:o="urn:schemas-microsoft-com:office:office" xmlns:oel="http://schemas.microsoft.com/office/2019/extlst" xmlns:r="http://schemas.openxmlformats.org/officeDocument/2006/relationships" xmlns:m="http://schemas.openxmlformats.org/officeDocument/2006/math" xmlns:v="urn:schemas-microsoft-com:vml" xmlns:wp14="http://schemas.microsoft.com/office/word/2010/wordprocessingDrawing" xmlns:wp="http://schemas.openxmlformats.org/drawingml/2006/wordprocessingDrawing" xmlns:w10="urn:schemas-microsoft-com:office:word" xmlns:w="http://schemas.openxmlformats.org/wordprocessingml/2006/main" xmlns:w14="http://schemas.microsoft.com/office/word/2010/wordml" xmlns:w15="http://schemas.microsoft.com/office/word/2012/wordml" xmlns:w16cex="http://schemas.microsoft.com/office/word/2018/wordml/cex" xmlns:w16cid="http://schemas.microsoft.com/office/word/2016/wordml/cid" xmlns:w16="http://schemas.microsoft.com/office/word/2018/wordml" xmlns:w16sdtdh="http://schemas.microsoft.com/office/word/2020/wordml/sdtdatahash" xmlns:w16se="http://schemas.microsoft.com/office/word/2015/wordml/symex" xmlns:wpg="http://schemas.microsoft.com/office/word/2010/wordprocessingGroup" xmlns:wpi="http://schemas.microsoft.com/office/word/2010/wordprocessingInk" xmlns:wne="http://schemas.microsoft.com/office/word/2006/wordml" xmlns:wps="http://schemas.microsoft.com/office/word/2010/wordprocessingShape" mc:Ignorable="w14 w15 w16se w16cid w16 w16cex w16sdtdh wp14">
+  <w:endnote w:type="separator" w:id="-1">
+    <w:p>
+      <w:r>
+        <w:separator/>
+      </w:r>
+    </w:p>
+  </w:endnote>
+  <w:endnote w:type="continuationSeparator" w:id="0">
+    <w:p>
+      <w:r>
+        <w:continuationSeparator/>
+      </w:r>
+    </w:p>
+  </w:endnote>
+</w:endnotes>
+</file>
+
+<file path=word/footer1.xml><?xml version="1.0" encoding="utf-8"?>
+<w:ftr xmlns:wpc="http://schemas.microsoft.com/office/word/2010/wordprocessingCanvas" xmlns:cx="http://schemas.microsoft.com/office/drawing/2014/chartex" xmlns:cx1="http://schemas.microsoft.com/office/drawing/2015/9/8/chartex" xmlns:cx2="http://schemas.microsoft.com/office/drawing/2015/10/21/chartex" xmlns:cx3="http://schemas.microsoft.com/office/drawing/2016/5/9/chartex" xmlns:cx4="http://schemas.microsoft.com/office/drawing/2016/5/10/chartex" xmlns:cx5="http://schemas.microsoft.com/office/drawing/2016/5/11/chartex" xmlns:cx6="http://schemas.microsoft.com/office/drawing/2016/5/12/chartex" xmlns:cx7="http://schemas.microsoft.com/office/drawing/2016/5/13/chartex" xmlns:cx8="http://schemas.microsoft.com/office/drawing/2016/5/14/chartex" xmlns:mc="http://schemas.openxmlformats.org/markup-compatibility/2006" xmlns:aink="http://schemas.microsoft.com/office/drawing/2016/ink" xmlns:am3d="http://schemas.microsoft.com/office/drawing/2017/model3d" xmlns:o="urn:schemas-microsoft-com:office:office" xmlns:oel="http://schemas.microsoft.com/office/2019/extlst" xmlns:r="http://schemas.openxmlformats.org/officeDocument/2006/relationships" xmlns:m="http://schemas.openxmlformats.org/officeDocument/2006/math" xmlns:v="urn:schemas-microsoft-com:vml" xmlns:wp14="http://schemas.microsoft.com/office/word/2010/wordprocessingDrawing" xmlns:wp="http://schemas.openxmlformats.org/drawingml/2006/wordprocessingDrawing" xmlns:w10="urn:schemas-microsoft-com:office:word" xmlns:w="http://schemas.openxmlformats.org/wordprocessingml/2006/main" xmlns:w14="http://schemas.microsoft.com/office/word/2010/wordml" xmlns:w15="http://schemas.microsoft.com/office/word/2012/wordml" xmlns:w16cex="http://schemas.microsoft.com/office/word/2018/wordml/cex" xmlns:w16cid="http://schemas.microsoft.com/office/word/2016/wordml/cid" xmlns:w16="http://schemas.microsoft.com/office/word/2018/wordml" xmlns:w16sdtdh="http://schemas.microsoft.com/office/word/2020/wordml/sdtdatahash" xmlns:w16se="http://schemas.microsoft.com/office/word/2015/wordml/symex" xmlns:wpg="http://schemas.microsoft.com/office/word/2010/wordprocessingGroup" xmlns:wpi="http://schemas.microsoft.com/office/word/2010/wordprocessingInk" xmlns:wne="http://schemas.microsoft.com/office/word/2006/wordml" xmlns:wps="http://schemas.microsoft.com/office/word/2010/wordprocessingShape" mc:Ignorable="w14 w15 w16se w16cid w16 w16cex w16sdtdh wp14">
+  <w:sdt>
+    <w:sdtPr>
+      <w:id w:val="668143282"/>
+      <w:docPartObj>
+        <w:docPartGallery w:val="Page Numbers (Bottom of Page)"/>
+        <w:docPartUnique/>
+      </w:docPartObj>
+    </w:sdtPr>
+    <w:sdtEndPr>
+      <w:rPr>
+        <w:noProof/>
+      </w:rPr>
+    </w:sdtEndPr>
+    <w:sdtContent>
+      <w:p>
+        <w:pPr>
+          <w:pStyle w:val="Footer"/>
+          <w:jc w:val="right"/>
+        </w:pPr>
+        <w:r>
+          <w:fldChar w:fldCharType="begin"/>
+        </w:r>
+        <w:r>
+          <w:instrText xml:space="preserve"> PAGE   \* MERGEFORMAT </w:instrText>
+        </w:r>
+        <w:r>
+          <w:fldChar w:fldCharType="separate"/>
+        </w:r>
+        <w:r>
+          <w:rPr>
+            <w:noProof/>
+          </w:rPr>
+          <w:t>2</w:t>
+        </w:r>
+        <w:r>
+          <w:rPr>
+            <w:noProof/>
+          </w:rPr>
+          <w:fldChar w:fldCharType="end"/>
+        </w:r>
+      </w:p>
+    </w:sdtContent>
+  </w:sdt>
+  <w:p>
+    <w:pPr>
+      <w:pStyle w:val="Footer"/>
+    </w:pPr>
+  </w:p>
+</w:ftr>
+</file>
+
+<file path=word/footnotes.xml><?xml version="1.0" encoding="utf-8"?>
+<w:footnotes xmlns:wpc="http://schemas.microsoft.com/office/word/2010/wordprocessingCanvas" xmlns:cx="http://schemas.microsoft.com/office/drawing/2014/chartex" xmlns:cx1="http://schemas.microsoft.com/office/drawing/2015/9/8/chartex" xmlns:cx2="http://schemas.microsoft.com/office/drawing/2015/10/21/chartex" xmlns:cx3="http://schemas.microsoft.com/office/drawing/2016/5/9/chartex" xmlns:cx4="http://schemas.microsoft.com/office/drawing/2016/5/10/chartex" xmlns:cx5="http://schemas.microsoft.com/office/drawing/2016/5/11/chartex" xmlns:cx6="http://schemas.microsoft.com/office/drawing/2016/5/12/chartex" xmlns:cx7="http://schemas.microsoft.com/office/drawing/2016/5/13/chartex" xmlns:cx8="http://schemas.microsoft.com/office/drawing/2016/5/14/chartex" xmlns:mc="http://schemas.openxmlformats.org/markup-compatibility/2006" xmlns:aink="http://schemas.microsoft.com/office/drawing/2016/ink" xmlns:am3d="http://schemas.microsoft.com/office/drawing/2017/model3d" xmlns:o="urn:schemas-microsoft-com:office:office" xmlns:oel="http://schemas.microsoft.com/office/2019/extlst" xmlns:r="http://schemas.openxmlformats.org/officeDocument/2006/relationships" xmlns:m="http://schemas.openxmlformats.org/officeDocument/2006/math" xmlns:v="urn:schemas-microsoft-com:vml" xmlns:wp14="http://schemas.microsoft.com/office/word/2010/wordprocessingDrawing" xmlns:wp="http://schemas.openxmlformats.org/drawingml/2006/wordprocessingDrawing" xmlns:w10="urn:schemas-microsoft-com:office:word" xmlns:w="http://schemas.openxmlformats.org/wordprocessingml/2006/main" xmlns:w14="http://schemas.microsoft.com/office/word/2010/wordml" xmlns:w15="http://schemas.microsoft.com/office/word/2012/wordml" xmlns:w16cex="http://schemas.microsoft.com/office/word/2018/wordml/cex" xmlns:w16cid="http://schemas.microsoft.com/office/word/2016/wordml/cid" xmlns:w16="http://schemas.microsoft.com/office/word/2018/wordml" xmlns:w16sdtdh="http://schemas.microsoft.com/office/word/2020/wordml/sdtdatahash" xmlns:w16se="http://schemas.microsoft.com/office/word/2015/wordml/symex" xmlns:wpg="http://schemas.microsoft.com/office/word/2010/wordprocessingGroup" xmlns:wpi="http://schemas.microsoft.com/office/word/2010/wordprocessingInk" xmlns:wne="http://schemas.microsoft.com/office/word/2006/wordml" xmlns:wps="http://schemas.microsoft.com/office/word/2010/wordprocessingShape" mc:Ignorable="w14 w15 w16se w16cid w16 w16cex w16sdtdh wp14">
+  <w:footnote w:type="separator" w:id="-1">
+    <w:p>
+      <w:r>
+        <w:separator/>
+      </w:r>
+    </w:p>
+  </w:footnote>
+  <w:footnote w:type="continuationSeparator" w:id="0">
+    <w:p>
+      <w:r>
+        <w:continuationSeparator/>
+      </w:r>
+    </w:p>
+  </w:footnote>
+</w:footnotes>
+</file>
+
+<file path=word/header1.xml><?xml version="1.0" encoding="utf-8"?>
+<w:hdr xmlns:wpc="http://schemas.microsoft.com/office/word/2010/wordprocessingCanvas" xmlns:cx="http://schemas.microsoft.com/office/drawing/2014/chartex" xmlns:cx1="http://schemas.microsoft.com/office/drawing/2015/9/8/chartex" xmlns:cx2="http://schemas.microsoft.com/office/drawing/2015/10/21/chartex" xmlns:cx3="http://schemas.microsoft.com/office/drawing/2016/5/9/chartex" xmlns:cx4="http://schemas.microsoft.com/office/drawing/2016/5/10/chartex" xmlns:cx5="http://schemas.microsoft.com/office/drawing/2016/5/11/chartex" xmlns:cx6="http://schemas.microsoft.com/office/drawing/2016/5/12/chartex" xmlns:cx7="http://schemas.microsoft.com/office/drawing/2016/5/13/chartex" xmlns:cx8="http://schemas.microsoft.com/office/drawing/2016/5/14/chartex" xmlns:mc="http://schemas.openxmlformats.org/markup-compatibility/2006" xmlns:aink="http://schemas.microsoft.com/office/drawing/2016/ink" xmlns:am3d="http://schemas.microsoft.com/office/drawing/2017/model3d" xmlns:o="urn:schemas-microsoft-com:office:office" xmlns:oel="http://schemas.microsoft.com/office/2019/extlst" xmlns:r="http://schemas.openxmlformats.org/officeDocument/2006/relationships" xmlns:m="http://schemas.openxmlformats.org/officeDocument/2006/math" xmlns:v="urn:schemas-microsoft-com:vml" xmlns:wp14="http://schemas.microsoft.com/office/word/2010/wordprocessingDrawing" xmlns:wp="http://schemas.openxmlformats.org/drawingml/2006/wordprocessingDrawing" xmlns:w10="urn:schemas-microsoft-com:office:word" xmlns:w="http://schemas.openxmlformats.org/wordprocessingml/2006/main" xmlns:w14="http://schemas.microsoft.com/office/word/2010/wordml" xmlns:w15="http://schemas.microsoft.com/office/word/2012/wordml" xmlns:w16cex="http://schemas.microsoft.com/office/word/2018/wordml/cex" xmlns:w16cid="http://schemas.microsoft.com/office/word/2016/wordml/cid" xmlns:w16="http://schemas.microsoft.com/office/word/2018/wordml" xmlns:w16sdtdh="http://schemas.microsoft.com/office/word/2020/wordml/sdtdatahash" xmlns:w16se="http://schemas.microsoft.com/office/word/2015/wordml/symex" xmlns:wpg="http://schemas.microsoft.com/office/word/2010/wordprocessingGroup" xmlns:wpi="http://schemas.microsoft.com/office/word/2010/wordprocessingInk" xmlns:wne="http://schemas.microsoft.com/office/word/2006/wordml" xmlns:wps="http://schemas.microsoft.com/office/word/2010/wordprocessingShape" mc:Ignorable="w14 w15 w16se w16cid w16 w16cex w16sdtdh wp14">
+  <w:p>
+    <w:pPr>
+      <w:pStyle w:val="Header"/>
+    </w:pPr>
+    <w:r>
+      <w:t xml:space="preserve">Security &amp; </w:t>
+    </w:r>
+    <w:r>
+      <w:t>Encryption</w:t>
+    </w:r>
+    <w:r>
+      <w:t xml:space="preserve"> Por</w:t>
+    </w:r>
+    <w:r>
+      <w:t>tfolio</w:t>
+    </w:r>
+    <w:r>
+      <w:t xml:space="preserve">                                                                           </w:t>
+    </w:r>
+    <w:r>
+      <w:rPr>
+        <w:sz w:val="16"/>
+        <w:szCs w:val="16"/>
+      </w:rPr>
+      <w:t xml:space="preserve">Name: </w:t>
+    </w:r>
+    <w:r>
+      <w:rPr>
+        <w:sz w:val="16"/>
+        <w:szCs w:val="16"/>
+      </w:rPr>
+      <w:t>Thomas McAloon</w:t>
+    </w:r>
+    <w:r>
+      <w:rPr>
+        <w:sz w:val="16"/>
+        <w:szCs w:val="16"/>
+      </w:rPr>
+      <w:t xml:space="preserve"> </w:t>
+    </w:r>
+  </w:p>
+  <w:p>
+    <w:pPr>
+      <w:pStyle w:val="Header"/>
+      <w:jc w:val="right"/>
+      <w:rPr>
+        <w:sz w:val="16"/>
+        <w:szCs w:val="16"/>
+      </w:rPr>
+    </w:pPr>
+    <w:r>
+      <w:rPr>
+        <w:rFonts w:eastAsia="Times New Roman" w:cstheme="minorHAnsi"/>
+        <w:sz w:val="16"/>
+        <w:szCs w:val="16"/>
+        <w:lang w:eastAsia="en-GB"/>
+      </w:rPr>
+      <w:t>Student Reference:</w:t>
+    </w:r>
+    <w:r>
+      <w:rPr>
+        <w:rFonts w:eastAsia="Times New Roman" w:cstheme="minorHAnsi"/>
+        <w:sz w:val="16"/>
+        <w:szCs w:val="16"/>
+        <w:lang w:eastAsia="en-GB"/>
+      </w:rPr>
+      <w:t xml:space="preserve"> </w:t>
+    </w:r>
+    <w:r>
+      <w:rPr>
+        <w:rFonts w:eastAsia="Times New Roman" w:cstheme="minorHAnsi"/>
+        <w:sz w:val="16"/>
+        <w:szCs w:val="16"/>
+        <w:lang w:eastAsia="en-GB"/>
+      </w:rPr>
+      <w:t xml:space="preserve">33618177 </w:t>
+    </w:r>
+  </w:p>
+</w:hdr>
 </file>
 
 <file path=word/numbering.xml><?xml version="1.0" encoding="utf-8"?>
@@ -12850,9 +13067,28 @@
     <w:qFormat/>
     <w:rsid w:val="000A3E08"/>
   </w:style>
+  <w:style w:type="paragraph" w:styleId="Heading4">
+    <w:name w:val="heading 4"/>
+    <w:basedOn w:val="Normal"/>
+    <w:link w:val="Heading4Char"/>
+    <w:uiPriority w:val="9"/>
+    <w:qFormat/>
+    <w:rsid w:val="00420A48"/>
+    <w:pPr>
+      <w:spacing w:before="100" w:beforeAutospacing="1" w:after="100" w:afterAutospacing="1"/>
+      <w:outlineLvl w:val="3"/>
+    </w:pPr>
+    <w:rPr>
+      <w:rFonts w:ascii="Times New Roman" w:eastAsia="Times New Roman" w:hAnsi="Times New Roman" w:cs="Times New Roman"/>
+      <w:b/>
+      <w:bCs/>
+      <w:lang w:eastAsia="en-GB"/>
+    </w:rPr>
+  </w:style>
   <w:style w:type="character" w:default="1" w:styleId="DefaultParagraphFont">
     <w:name w:val="Default Paragraph Font"/>
     <w:uiPriority w:val="1"/>
+    <w:semiHidden/>
     <w:unhideWhenUsed/>
   </w:style>
   <w:style w:type="table" w:default="1" w:styleId="TableNormal">
@@ -13308,6 +13544,96 @@
       </w:tcPr>
     </w:tblStylePr>
   </w:style>
+  <w:style w:type="character" w:styleId="Hyperlink">
+    <w:name w:val="Hyperlink"/>
+    <w:basedOn w:val="DefaultParagraphFont"/>
+    <w:uiPriority w:val="99"/>
+    <w:unhideWhenUsed/>
+    <w:rsid w:val="00FB72FA"/>
+    <w:rPr>
+      <w:color w:val="0563C1" w:themeColor="hyperlink"/>
+      <w:u w:val="single"/>
+    </w:rPr>
+  </w:style>
+  <w:style w:type="character" w:styleId="UnresolvedMention">
+    <w:name w:val="Unresolved Mention"/>
+    <w:basedOn w:val="DefaultParagraphFont"/>
+    <w:uiPriority w:val="99"/>
+    <w:semiHidden/>
+    <w:unhideWhenUsed/>
+    <w:rsid w:val="00FB72FA"/>
+    <w:rPr>
+      <w:color w:val="605E5C"/>
+      <w:shd w:val="clear" w:color="auto" w:fill="E1DFDD"/>
+    </w:rPr>
+  </w:style>
+  <w:style w:type="character" w:styleId="FollowedHyperlink">
+    <w:name w:val="FollowedHyperlink"/>
+    <w:basedOn w:val="DefaultParagraphFont"/>
+    <w:uiPriority w:val="99"/>
+    <w:semiHidden/>
+    <w:unhideWhenUsed/>
+    <w:rsid w:val="00FB72FA"/>
+    <w:rPr>
+      <w:color w:val="954F72" w:themeColor="followedHyperlink"/>
+      <w:u w:val="single"/>
+    </w:rPr>
+  </w:style>
+  <w:style w:type="paragraph" w:styleId="Header">
+    <w:name w:val="header"/>
+    <w:basedOn w:val="Normal"/>
+    <w:link w:val="HeaderChar"/>
+    <w:uiPriority w:val="99"/>
+    <w:unhideWhenUsed/>
+    <w:rsid w:val="00D6112E"/>
+    <w:pPr>
+      <w:tabs>
+        <w:tab w:val="center" w:pos="4513"/>
+        <w:tab w:val="right" w:pos="9026"/>
+      </w:tabs>
+    </w:pPr>
+  </w:style>
+  <w:style w:type="character" w:customStyle="1" w:styleId="HeaderChar">
+    <w:name w:val="Header Char"/>
+    <w:basedOn w:val="DefaultParagraphFont"/>
+    <w:link w:val="Header"/>
+    <w:uiPriority w:val="99"/>
+    <w:rsid w:val="00D6112E"/>
+  </w:style>
+  <w:style w:type="paragraph" w:styleId="Footer">
+    <w:name w:val="footer"/>
+    <w:basedOn w:val="Normal"/>
+    <w:link w:val="FooterChar"/>
+    <w:uiPriority w:val="99"/>
+    <w:unhideWhenUsed/>
+    <w:rsid w:val="00D6112E"/>
+    <w:pPr>
+      <w:tabs>
+        <w:tab w:val="center" w:pos="4513"/>
+        <w:tab w:val="right" w:pos="9026"/>
+      </w:tabs>
+    </w:pPr>
+  </w:style>
+  <w:style w:type="character" w:customStyle="1" w:styleId="FooterChar">
+    <w:name w:val="Footer Char"/>
+    <w:basedOn w:val="DefaultParagraphFont"/>
+    <w:link w:val="Footer"/>
+    <w:uiPriority w:val="99"/>
+    <w:rsid w:val="00D6112E"/>
+  </w:style>
+  <w:style w:type="character" w:customStyle="1" w:styleId="Heading4Char">
+    <w:name w:val="Heading 4 Char"/>
+    <w:basedOn w:val="DefaultParagraphFont"/>
+    <w:link w:val="Heading4"/>
+    <w:uiPriority w:val="9"/>
+    <w:rsid w:val="00420A48"/>
+    <w:rPr>
+      <w:rFonts w:ascii="Times New Roman" w:eastAsia="Times New Roman" w:hAnsi="Times New Roman" w:cs="Times New Roman"/>
+      <w:b/>
+      <w:bCs/>
+      <w:lang w:eastAsia="en-GB"/>
+    </w:rPr>
+  </w:style>
 </w:styles>
 </file>
 

</xml_diff>

<commit_message>
Security & Encryption Presentation and Assignment
</commit_message>
<xml_diff>
--- a/SecurityAndEncryption/Portfolio/Security&EncryptionPortfoilio.docx
+++ b/SecurityAndEncryption/Portfolio/Security&EncryptionPortfoilio.docx
@@ -905,7 +905,43 @@
           <w:sz w:val="22"/>
           <w:szCs w:val="22"/>
         </w:rPr>
-        <w:t>H = - Σ (p(i) * log2(p(i)))</w:t>
+        <w:t>H = - Σ (p(</w:t>
+      </w:r>
+      <w:proofErr w:type="spellStart"/>
+      <w:r>
+        <w:rPr>
+          <w:rFonts w:cstheme="minorHAnsi"/>
+          <w:sz w:val="22"/>
+          <w:szCs w:val="22"/>
+        </w:rPr>
+        <w:t>i</w:t>
+      </w:r>
+      <w:proofErr w:type="spellEnd"/>
+      <w:r>
+        <w:rPr>
+          <w:rFonts w:cstheme="minorHAnsi"/>
+          <w:sz w:val="22"/>
+          <w:szCs w:val="22"/>
+        </w:rPr>
+        <w:t>) * log2(p(</w:t>
+      </w:r>
+      <w:proofErr w:type="spellStart"/>
+      <w:r>
+        <w:rPr>
+          <w:rFonts w:cstheme="minorHAnsi"/>
+          <w:sz w:val="22"/>
+          <w:szCs w:val="22"/>
+        </w:rPr>
+        <w:t>i</w:t>
+      </w:r>
+      <w:proofErr w:type="spellEnd"/>
+      <w:r>
+        <w:rPr>
+          <w:rFonts w:cstheme="minorHAnsi"/>
+          <w:sz w:val="22"/>
+          <w:szCs w:val="22"/>
+        </w:rPr>
+        <w:t>)))</w:t>
       </w:r>
     </w:p>
     <w:p>
@@ -937,7 +973,43 @@
           <w:sz w:val="22"/>
           <w:szCs w:val="22"/>
         </w:rPr>
-        <w:t>p(i) is the probability of the ith event in the distribution.</w:t>
+        <w:t>p(</w:t>
+      </w:r>
+      <w:proofErr w:type="spellStart"/>
+      <w:r>
+        <w:rPr>
+          <w:rFonts w:cstheme="minorHAnsi"/>
+          <w:sz w:val="22"/>
+          <w:szCs w:val="22"/>
+        </w:rPr>
+        <w:t>i</w:t>
+      </w:r>
+      <w:proofErr w:type="spellEnd"/>
+      <w:r>
+        <w:rPr>
+          <w:rFonts w:cstheme="minorHAnsi"/>
+          <w:sz w:val="22"/>
+          <w:szCs w:val="22"/>
+        </w:rPr>
+        <w:t xml:space="preserve">) is the probability of the </w:t>
+      </w:r>
+      <w:proofErr w:type="spellStart"/>
+      <w:r>
+        <w:rPr>
+          <w:rFonts w:cstheme="minorHAnsi"/>
+          <w:sz w:val="22"/>
+          <w:szCs w:val="22"/>
+        </w:rPr>
+        <w:t>ith</w:t>
+      </w:r>
+      <w:proofErr w:type="spellEnd"/>
+      <w:r>
+        <w:rPr>
+          <w:rFonts w:cstheme="minorHAnsi"/>
+          <w:sz w:val="22"/>
+          <w:szCs w:val="22"/>
+        </w:rPr>
+        <w:t xml:space="preserve"> event in the distribution.</w:t>
       </w:r>
     </w:p>
     <w:p>
@@ -1470,7 +1542,27 @@
           <w:szCs w:val="22"/>
           <w:lang w:eastAsia="en-GB"/>
         </w:rPr>
-        <w:t xml:space="preserve">, XORs it with the plaintext message m to produce the ciphertext c, and sends it to Bob. Bob generates his own random key </w:t>
+        <w:t xml:space="preserve">, XORs it with the plaintext message m to produce the ciphertext </w:t>
+      </w:r>
+      <w:proofErr w:type="gramStart"/>
+      <w:r>
+        <w:rPr>
+          <w:rFonts w:eastAsia="Times New Roman" w:cstheme="minorHAnsi"/>
+          <w:sz w:val="22"/>
+          <w:szCs w:val="22"/>
+          <w:lang w:eastAsia="en-GB"/>
+        </w:rPr>
+        <w:t>c, and</w:t>
+      </w:r>
+      <w:proofErr w:type="gramEnd"/>
+      <w:r>
+        <w:rPr>
+          <w:rFonts w:eastAsia="Times New Roman" w:cstheme="minorHAnsi"/>
+          <w:sz w:val="22"/>
+          <w:szCs w:val="22"/>
+          <w:lang w:eastAsia="en-GB"/>
+        </w:rPr>
+        <w:t xml:space="preserve"> sends it to Bob. Bob generates his own random key </w:t>
       </w:r>
       <w:r>
         <w:rPr>
@@ -1818,9 +1910,9 @@
     </w:p>
     <w:tbl>
       <w:tblPr>
-        <w:tblStyle w:val="GridTable4"/>
+        <w:tblStyle w:val="GridTable4-Accent1"/>
         <w:tblW w:w="5533" w:type="dxa"/>
-        <w:tblInd w:w="1742" w:type="dxa"/>
+        <w:jc w:val="center"/>
         <w:tblLook w:val="04A0" w:firstRow="1" w:lastRow="0" w:firstColumn="1" w:lastColumn="0" w:noHBand="0" w:noVBand="1"/>
       </w:tblPr>
       <w:tblGrid>
@@ -1832,6 +1924,7 @@
         <w:trPr>
           <w:cnfStyle w:val="100000000000" w:firstRow="1" w:lastRow="0" w:firstColumn="0" w:lastColumn="0" w:oddVBand="0" w:evenVBand="0" w:oddHBand="0" w:evenHBand="0" w:firstRowFirstColumn="0" w:firstRowLastColumn="0" w:lastRowFirstColumn="0" w:lastRowLastColumn="0"/>
           <w:trHeight w:val="243"/>
+          <w:jc w:val="center"/>
         </w:trPr>
         <w:tc>
           <w:tcPr>
@@ -1919,6 +2012,7 @@
         <w:trPr>
           <w:cnfStyle w:val="000000100000" w:firstRow="0" w:lastRow="0" w:firstColumn="0" w:lastColumn="0" w:oddVBand="0" w:evenVBand="0" w:oddHBand="1" w:evenHBand="0" w:firstRowFirstColumn="0" w:firstRowLastColumn="0" w:lastRowFirstColumn="0" w:lastRowLastColumn="0"/>
           <w:trHeight w:val="248"/>
+          <w:jc w:val="center"/>
         </w:trPr>
         <w:tc>
           <w:tcPr>
@@ -2005,6 +2099,7 @@
       <w:tr>
         <w:trPr>
           <w:trHeight w:val="243"/>
+          <w:jc w:val="center"/>
         </w:trPr>
         <w:tc>
           <w:tcPr>
@@ -2083,6 +2178,7 @@
         <w:trPr>
           <w:cnfStyle w:val="000000100000" w:firstRow="0" w:lastRow="0" w:firstColumn="0" w:lastColumn="0" w:oddVBand="0" w:evenVBand="0" w:oddHBand="1" w:evenHBand="0" w:firstRowFirstColumn="0" w:firstRowLastColumn="0" w:lastRowFirstColumn="0" w:lastRowLastColumn="0"/>
           <w:trHeight w:val="248"/>
+          <w:jc w:val="center"/>
         </w:trPr>
         <w:tc>
           <w:tcPr>
@@ -2169,6 +2265,7 @@
       <w:tr>
         <w:trPr>
           <w:trHeight w:val="243"/>
+          <w:jc w:val="center"/>
         </w:trPr>
         <w:tc>
           <w:tcPr>
@@ -2247,6 +2344,7 @@
         <w:trPr>
           <w:cnfStyle w:val="000000100000" w:firstRow="0" w:lastRow="0" w:firstColumn="0" w:lastColumn="0" w:oddVBand="0" w:evenVBand="0" w:oddHBand="1" w:evenHBand="0" w:firstRowFirstColumn="0" w:firstRowLastColumn="0" w:lastRowFirstColumn="0" w:lastRowLastColumn="0"/>
           <w:trHeight w:val="248"/>
+          <w:jc w:val="center"/>
         </w:trPr>
         <w:tc>
           <w:tcPr>
@@ -2351,6 +2449,7 @@
       <w:tr>
         <w:trPr>
           <w:trHeight w:val="243"/>
+          <w:jc w:val="center"/>
         </w:trPr>
         <w:tc>
           <w:tcPr>
@@ -2429,6 +2528,7 @@
         <w:trPr>
           <w:cnfStyle w:val="000000100000" w:firstRow="0" w:lastRow="0" w:firstColumn="0" w:lastColumn="0" w:oddVBand="0" w:evenVBand="0" w:oddHBand="1" w:evenHBand="0" w:firstRowFirstColumn="0" w:firstRowLastColumn="0" w:lastRowFirstColumn="0" w:lastRowLastColumn="0"/>
           <w:trHeight w:val="248"/>
+          <w:jc w:val="center"/>
         </w:trPr>
         <w:tc>
           <w:tcPr>
@@ -2497,6 +2597,7 @@
       <w:tr>
         <w:trPr>
           <w:trHeight w:val="243"/>
+          <w:jc w:val="center"/>
         </w:trPr>
         <w:tc>
           <w:tcPr>
@@ -2602,6 +2703,7 @@
         <w:trPr>
           <w:cnfStyle w:val="000000100000" w:firstRow="0" w:lastRow="0" w:firstColumn="0" w:lastColumn="0" w:oddVBand="0" w:evenVBand="0" w:oddHBand="1" w:evenHBand="0" w:firstRowFirstColumn="0" w:firstRowLastColumn="0" w:lastRowFirstColumn="0" w:lastRowLastColumn="0"/>
           <w:trHeight w:val="248"/>
+          <w:jc w:val="center"/>
         </w:trPr>
         <w:tc>
           <w:tcPr>
@@ -2679,6 +2781,7 @@
       <w:tr>
         <w:trPr>
           <w:trHeight w:val="243"/>
+          <w:jc w:val="center"/>
         </w:trPr>
         <w:tc>
           <w:tcPr>
@@ -2784,6 +2887,7 @@
         <w:trPr>
           <w:cnfStyle w:val="000000100000" w:firstRow="0" w:lastRow="0" w:firstColumn="0" w:lastColumn="0" w:oddVBand="0" w:evenVBand="0" w:oddHBand="1" w:evenHBand="0" w:firstRowFirstColumn="0" w:firstRowLastColumn="0" w:lastRowFirstColumn="0" w:lastRowLastColumn="0"/>
           <w:trHeight w:val="248"/>
+          <w:jc w:val="center"/>
         </w:trPr>
         <w:tc>
           <w:tcPr>
@@ -2861,6 +2965,7 @@
       <w:tr>
         <w:trPr>
           <w:trHeight w:val="243"/>
+          <w:jc w:val="center"/>
         </w:trPr>
         <w:tc>
           <w:tcPr>
@@ -2948,6 +3053,7 @@
         <w:trPr>
           <w:cnfStyle w:val="000000100000" w:firstRow="0" w:lastRow="0" w:firstColumn="0" w:lastColumn="0" w:oddVBand="0" w:evenVBand="0" w:oddHBand="1" w:evenHBand="0" w:firstRowFirstColumn="0" w:firstRowLastColumn="0" w:lastRowFirstColumn="0" w:lastRowLastColumn="0"/>
           <w:trHeight w:val="248"/>
+          <w:jc w:val="center"/>
         </w:trPr>
         <w:tc>
           <w:tcPr>
@@ -3025,6 +3131,7 @@
       <w:tr>
         <w:trPr>
           <w:trHeight w:val="243"/>
+          <w:jc w:val="center"/>
         </w:trPr>
         <w:tc>
           <w:tcPr>
@@ -3218,6 +3325,7 @@
         </w:rPr>
         <w:t xml:space="preserve">Alice and Bob can use the password seed 1101 to generate new random passwords of up to 15 bits without exchanging the new password by </w:t>
       </w:r>
+      <w:proofErr w:type="spellStart"/>
       <w:r>
         <w:rPr>
           <w:rStyle w:val="hgkelc"/>
@@ -3227,6 +3335,7 @@
         </w:rPr>
         <w:t>utilising</w:t>
       </w:r>
+      <w:proofErr w:type="spellEnd"/>
       <w:r>
         <w:rPr>
           <w:rStyle w:val="hgkelc"/>
@@ -3483,7 +3592,21 @@
           <w:sz w:val="22"/>
           <w:szCs w:val="22"/>
         </w:rPr>
-        <w:t>Weak encryption: The Caesar cipher is a relatively weak encryption algorithm since it only uses a simple substitution technique. This makes it vulnerable to attacks such as frequency analysis, where an attacker can analyze the frequency of letters in the ciphertext and use this information to deduce the key value and recover the original plaintext.</w:t>
+        <w:t xml:space="preserve">Weak encryption: The Caesar cipher is a relatively weak encryption algorithm since it only uses a simple substitution technique. This makes it vulnerable to attacks such as frequency analysis, where an attacker can </w:t>
+      </w:r>
+      <w:r>
+        <w:rPr>
+          <w:sz w:val="22"/>
+          <w:szCs w:val="22"/>
+        </w:rPr>
+        <w:t>analyse</w:t>
+      </w:r>
+      <w:r>
+        <w:rPr>
+          <w:sz w:val="22"/>
+          <w:szCs w:val="22"/>
+        </w:rPr>
+        <w:t xml:space="preserve"> the frequency of letters in the ciphertext and use this information to deduce the key value and recover the original plaintext.</w:t>
       </w:r>
     </w:p>
     <w:p>
@@ -3677,21 +3800,21 @@
     </w:p>
     <w:tbl>
       <w:tblPr>
-        <w:tblStyle w:val="GridTable4"/>
+        <w:tblStyle w:val="GridTable4-Accent1"/>
         <w:tblpPr w:leftFromText="180" w:rightFromText="180" w:vertAnchor="text" w:horzAnchor="page" w:tblpX="2143" w:tblpY="243"/>
         <w:tblW w:w="0" w:type="auto"/>
         <w:tblLook w:val="04A0" w:firstRow="1" w:lastRow="0" w:firstColumn="1" w:lastColumn="0" w:noHBand="0" w:noVBand="1"/>
       </w:tblPr>
       <w:tblGrid>
-        <w:gridCol w:w="1516"/>
-        <w:gridCol w:w="576"/>
-        <w:gridCol w:w="623"/>
-        <w:gridCol w:w="577"/>
-        <w:gridCol w:w="534"/>
-        <w:gridCol w:w="623"/>
-        <w:gridCol w:w="623"/>
-        <w:gridCol w:w="675"/>
-        <w:gridCol w:w="623"/>
+        <w:gridCol w:w="1271"/>
+        <w:gridCol w:w="851"/>
+        <w:gridCol w:w="850"/>
+        <w:gridCol w:w="851"/>
+        <w:gridCol w:w="850"/>
+        <w:gridCol w:w="992"/>
+        <w:gridCol w:w="851"/>
+        <w:gridCol w:w="850"/>
+        <w:gridCol w:w="709"/>
       </w:tblGrid>
       <w:tr>
         <w:trPr>
@@ -3701,12 +3824,14 @@
         <w:tc>
           <w:tcPr>
             <w:cnfStyle w:val="001000000000" w:firstRow="0" w:lastRow="0" w:firstColumn="1" w:lastColumn="0" w:oddVBand="0" w:evenVBand="0" w:oddHBand="0" w:evenHBand="0" w:firstRowFirstColumn="0" w:firstRowLastColumn="0" w:lastRowFirstColumn="0" w:lastRowLastColumn="0"/>
-            <w:tcW w:w="1516" w:type="dxa"/>
-          </w:tcPr>
-          <w:p>
-            <w:pPr>
-              <w:pStyle w:val="ListParagraph"/>
-              <w:ind w:left="0"/>
+            <w:tcW w:w="1271" w:type="dxa"/>
+            <w:vAlign w:val="center"/>
+          </w:tcPr>
+          <w:p>
+            <w:pPr>
+              <w:pStyle w:val="ListParagraph"/>
+              <w:ind w:left="0"/>
+              <w:jc w:val="center"/>
               <w:rPr>
                 <w:sz w:val="22"/>
                 <w:szCs w:val="22"/>
@@ -3723,12 +3848,14 @@
         </w:tc>
         <w:tc>
           <w:tcPr>
-            <w:tcW w:w="576" w:type="dxa"/>
-          </w:tcPr>
-          <w:p>
-            <w:pPr>
-              <w:pStyle w:val="ListParagraph"/>
-              <w:ind w:left="0"/>
+            <w:tcW w:w="851" w:type="dxa"/>
+            <w:vAlign w:val="center"/>
+          </w:tcPr>
+          <w:p>
+            <w:pPr>
+              <w:pStyle w:val="ListParagraph"/>
+              <w:ind w:left="0"/>
+              <w:jc w:val="center"/>
               <w:cnfStyle w:val="100000000000" w:firstRow="1" w:lastRow="0" w:firstColumn="0" w:lastColumn="0" w:oddVBand="0" w:evenVBand="0" w:oddHBand="0" w:evenHBand="0" w:firstRowFirstColumn="0" w:firstRowLastColumn="0" w:lastRowFirstColumn="0" w:lastRowLastColumn="0"/>
               <w:rPr>
                 <w:sz w:val="22"/>
@@ -3746,12 +3873,14 @@
         </w:tc>
         <w:tc>
           <w:tcPr>
-            <w:tcW w:w="623" w:type="dxa"/>
-          </w:tcPr>
-          <w:p>
-            <w:pPr>
-              <w:pStyle w:val="ListParagraph"/>
-              <w:ind w:left="0"/>
+            <w:tcW w:w="850" w:type="dxa"/>
+            <w:vAlign w:val="center"/>
+          </w:tcPr>
+          <w:p>
+            <w:pPr>
+              <w:pStyle w:val="ListParagraph"/>
+              <w:ind w:left="0"/>
+              <w:jc w:val="center"/>
               <w:cnfStyle w:val="100000000000" w:firstRow="1" w:lastRow="0" w:firstColumn="0" w:lastColumn="0" w:oddVBand="0" w:evenVBand="0" w:oddHBand="0" w:evenHBand="0" w:firstRowFirstColumn="0" w:firstRowLastColumn="0" w:lastRowFirstColumn="0" w:lastRowLastColumn="0"/>
               <w:rPr>
                 <w:sz w:val="22"/>
@@ -3769,12 +3898,14 @@
         </w:tc>
         <w:tc>
           <w:tcPr>
-            <w:tcW w:w="577" w:type="dxa"/>
-          </w:tcPr>
-          <w:p>
-            <w:pPr>
-              <w:pStyle w:val="ListParagraph"/>
-              <w:ind w:left="0"/>
+            <w:tcW w:w="851" w:type="dxa"/>
+            <w:vAlign w:val="center"/>
+          </w:tcPr>
+          <w:p>
+            <w:pPr>
+              <w:pStyle w:val="ListParagraph"/>
+              <w:ind w:left="0"/>
+              <w:jc w:val="center"/>
               <w:cnfStyle w:val="100000000000" w:firstRow="1" w:lastRow="0" w:firstColumn="0" w:lastColumn="0" w:oddVBand="0" w:evenVBand="0" w:oddHBand="0" w:evenHBand="0" w:firstRowFirstColumn="0" w:firstRowLastColumn="0" w:lastRowFirstColumn="0" w:lastRowLastColumn="0"/>
               <w:rPr>
                 <w:sz w:val="22"/>
@@ -3792,12 +3923,14 @@
         </w:tc>
         <w:tc>
           <w:tcPr>
-            <w:tcW w:w="534" w:type="dxa"/>
-          </w:tcPr>
-          <w:p>
-            <w:pPr>
-              <w:pStyle w:val="ListParagraph"/>
-              <w:ind w:left="0"/>
+            <w:tcW w:w="850" w:type="dxa"/>
+            <w:vAlign w:val="center"/>
+          </w:tcPr>
+          <w:p>
+            <w:pPr>
+              <w:pStyle w:val="ListParagraph"/>
+              <w:ind w:left="0"/>
+              <w:jc w:val="center"/>
               <w:cnfStyle w:val="100000000000" w:firstRow="1" w:lastRow="0" w:firstColumn="0" w:lastColumn="0" w:oddVBand="0" w:evenVBand="0" w:oddHBand="0" w:evenHBand="0" w:firstRowFirstColumn="0" w:firstRowLastColumn="0" w:lastRowFirstColumn="0" w:lastRowLastColumn="0"/>
               <w:rPr>
                 <w:sz w:val="22"/>
@@ -3815,12 +3948,14 @@
         </w:tc>
         <w:tc>
           <w:tcPr>
-            <w:tcW w:w="623" w:type="dxa"/>
-          </w:tcPr>
-          <w:p>
-            <w:pPr>
-              <w:pStyle w:val="ListParagraph"/>
-              <w:ind w:left="0"/>
+            <w:tcW w:w="992" w:type="dxa"/>
+            <w:vAlign w:val="center"/>
+          </w:tcPr>
+          <w:p>
+            <w:pPr>
+              <w:pStyle w:val="ListParagraph"/>
+              <w:ind w:left="0"/>
+              <w:jc w:val="center"/>
               <w:cnfStyle w:val="100000000000" w:firstRow="1" w:lastRow="0" w:firstColumn="0" w:lastColumn="0" w:oddVBand="0" w:evenVBand="0" w:oddHBand="0" w:evenHBand="0" w:firstRowFirstColumn="0" w:firstRowLastColumn="0" w:lastRowFirstColumn="0" w:lastRowLastColumn="0"/>
               <w:rPr>
                 <w:sz w:val="22"/>
@@ -3838,12 +3973,14 @@
         </w:tc>
         <w:tc>
           <w:tcPr>
-            <w:tcW w:w="623" w:type="dxa"/>
-          </w:tcPr>
-          <w:p>
-            <w:pPr>
-              <w:pStyle w:val="ListParagraph"/>
-              <w:ind w:left="0"/>
+            <w:tcW w:w="851" w:type="dxa"/>
+            <w:vAlign w:val="center"/>
+          </w:tcPr>
+          <w:p>
+            <w:pPr>
+              <w:pStyle w:val="ListParagraph"/>
+              <w:ind w:left="0"/>
+              <w:jc w:val="center"/>
               <w:cnfStyle w:val="100000000000" w:firstRow="1" w:lastRow="0" w:firstColumn="0" w:lastColumn="0" w:oddVBand="0" w:evenVBand="0" w:oddHBand="0" w:evenHBand="0" w:firstRowFirstColumn="0" w:firstRowLastColumn="0" w:lastRowFirstColumn="0" w:lastRowLastColumn="0"/>
               <w:rPr>
                 <w:sz w:val="22"/>
@@ -3861,12 +3998,14 @@
         </w:tc>
         <w:tc>
           <w:tcPr>
-            <w:tcW w:w="675" w:type="dxa"/>
-          </w:tcPr>
-          <w:p>
-            <w:pPr>
-              <w:pStyle w:val="ListParagraph"/>
-              <w:ind w:left="0"/>
+            <w:tcW w:w="850" w:type="dxa"/>
+            <w:vAlign w:val="center"/>
+          </w:tcPr>
+          <w:p>
+            <w:pPr>
+              <w:pStyle w:val="ListParagraph"/>
+              <w:ind w:left="0"/>
+              <w:jc w:val="center"/>
               <w:cnfStyle w:val="100000000000" w:firstRow="1" w:lastRow="0" w:firstColumn="0" w:lastColumn="0" w:oddVBand="0" w:evenVBand="0" w:oddHBand="0" w:evenHBand="0" w:firstRowFirstColumn="0" w:firstRowLastColumn="0" w:lastRowFirstColumn="0" w:lastRowLastColumn="0"/>
               <w:rPr>
                 <w:sz w:val="22"/>
@@ -3884,12 +4023,14 @@
         </w:tc>
         <w:tc>
           <w:tcPr>
-            <w:tcW w:w="623" w:type="dxa"/>
-          </w:tcPr>
-          <w:p>
-            <w:pPr>
-              <w:pStyle w:val="ListParagraph"/>
-              <w:ind w:left="0"/>
+            <w:tcW w:w="709" w:type="dxa"/>
+            <w:vAlign w:val="center"/>
+          </w:tcPr>
+          <w:p>
+            <w:pPr>
+              <w:pStyle w:val="ListParagraph"/>
+              <w:ind w:left="0"/>
+              <w:jc w:val="center"/>
               <w:cnfStyle w:val="100000000000" w:firstRow="1" w:lastRow="0" w:firstColumn="0" w:lastColumn="0" w:oddVBand="0" w:evenVBand="0" w:oddHBand="0" w:evenHBand="0" w:firstRowFirstColumn="0" w:firstRowLastColumn="0" w:lastRowFirstColumn="0" w:lastRowLastColumn="0"/>
               <w:rPr>
                 <w:sz w:val="22"/>
@@ -3914,12 +4055,14 @@
         <w:tc>
           <w:tcPr>
             <w:cnfStyle w:val="001000000000" w:firstRow="0" w:lastRow="0" w:firstColumn="1" w:lastColumn="0" w:oddVBand="0" w:evenVBand="0" w:oddHBand="0" w:evenHBand="0" w:firstRowFirstColumn="0" w:firstRowLastColumn="0" w:lastRowFirstColumn="0" w:lastRowLastColumn="0"/>
-            <w:tcW w:w="1516" w:type="dxa"/>
-          </w:tcPr>
-          <w:p>
-            <w:pPr>
-              <w:pStyle w:val="ListParagraph"/>
-              <w:ind w:left="0"/>
+            <w:tcW w:w="1271" w:type="dxa"/>
+            <w:vAlign w:val="center"/>
+          </w:tcPr>
+          <w:p>
+            <w:pPr>
+              <w:pStyle w:val="ListParagraph"/>
+              <w:ind w:left="0"/>
+              <w:jc w:val="center"/>
               <w:rPr>
                 <w:sz w:val="22"/>
                 <w:szCs w:val="22"/>
@@ -3936,12 +4079,14 @@
         </w:tc>
         <w:tc>
           <w:tcPr>
-            <w:tcW w:w="576" w:type="dxa"/>
-          </w:tcPr>
-          <w:p>
-            <w:pPr>
-              <w:pStyle w:val="ListParagraph"/>
-              <w:ind w:left="0"/>
+            <w:tcW w:w="851" w:type="dxa"/>
+            <w:vAlign w:val="center"/>
+          </w:tcPr>
+          <w:p>
+            <w:pPr>
+              <w:pStyle w:val="ListParagraph"/>
+              <w:ind w:left="0"/>
+              <w:jc w:val="center"/>
               <w:cnfStyle w:val="000000100000" w:firstRow="0" w:lastRow="0" w:firstColumn="0" w:lastColumn="0" w:oddVBand="0" w:evenVBand="0" w:oddHBand="1" w:evenHBand="0" w:firstRowFirstColumn="0" w:firstRowLastColumn="0" w:lastRowFirstColumn="0" w:lastRowLastColumn="0"/>
               <w:rPr>
                 <w:sz w:val="22"/>
@@ -3959,12 +4104,14 @@
         </w:tc>
         <w:tc>
           <w:tcPr>
-            <w:tcW w:w="623" w:type="dxa"/>
-          </w:tcPr>
-          <w:p>
-            <w:pPr>
-              <w:pStyle w:val="ListParagraph"/>
-              <w:ind w:left="0"/>
+            <w:tcW w:w="850" w:type="dxa"/>
+            <w:vAlign w:val="center"/>
+          </w:tcPr>
+          <w:p>
+            <w:pPr>
+              <w:pStyle w:val="ListParagraph"/>
+              <w:ind w:left="0"/>
+              <w:jc w:val="center"/>
               <w:cnfStyle w:val="000000100000" w:firstRow="0" w:lastRow="0" w:firstColumn="0" w:lastColumn="0" w:oddVBand="0" w:evenVBand="0" w:oddHBand="1" w:evenHBand="0" w:firstRowFirstColumn="0" w:firstRowLastColumn="0" w:lastRowFirstColumn="0" w:lastRowLastColumn="0"/>
               <w:rPr>
                 <w:sz w:val="22"/>
@@ -3982,12 +4129,14 @@
         </w:tc>
         <w:tc>
           <w:tcPr>
-            <w:tcW w:w="577" w:type="dxa"/>
-          </w:tcPr>
-          <w:p>
-            <w:pPr>
-              <w:pStyle w:val="ListParagraph"/>
-              <w:ind w:left="0"/>
+            <w:tcW w:w="851" w:type="dxa"/>
+            <w:vAlign w:val="center"/>
+          </w:tcPr>
+          <w:p>
+            <w:pPr>
+              <w:pStyle w:val="ListParagraph"/>
+              <w:ind w:left="0"/>
+              <w:jc w:val="center"/>
               <w:cnfStyle w:val="000000100000" w:firstRow="0" w:lastRow="0" w:firstColumn="0" w:lastColumn="0" w:oddVBand="0" w:evenVBand="0" w:oddHBand="1" w:evenHBand="0" w:firstRowFirstColumn="0" w:firstRowLastColumn="0" w:lastRowFirstColumn="0" w:lastRowLastColumn="0"/>
               <w:rPr>
                 <w:sz w:val="22"/>
@@ -4005,12 +4154,14 @@
         </w:tc>
         <w:tc>
           <w:tcPr>
-            <w:tcW w:w="534" w:type="dxa"/>
-          </w:tcPr>
-          <w:p>
-            <w:pPr>
-              <w:pStyle w:val="ListParagraph"/>
-              <w:ind w:left="0"/>
+            <w:tcW w:w="850" w:type="dxa"/>
+            <w:vAlign w:val="center"/>
+          </w:tcPr>
+          <w:p>
+            <w:pPr>
+              <w:pStyle w:val="ListParagraph"/>
+              <w:ind w:left="0"/>
+              <w:jc w:val="center"/>
               <w:cnfStyle w:val="000000100000" w:firstRow="0" w:lastRow="0" w:firstColumn="0" w:lastColumn="0" w:oddVBand="0" w:evenVBand="0" w:oddHBand="1" w:evenHBand="0" w:firstRowFirstColumn="0" w:firstRowLastColumn="0" w:lastRowFirstColumn="0" w:lastRowLastColumn="0"/>
               <w:rPr>
                 <w:sz w:val="22"/>
@@ -4028,12 +4179,14 @@
         </w:tc>
         <w:tc>
           <w:tcPr>
-            <w:tcW w:w="623" w:type="dxa"/>
-          </w:tcPr>
-          <w:p>
-            <w:pPr>
-              <w:pStyle w:val="ListParagraph"/>
-              <w:ind w:left="0"/>
+            <w:tcW w:w="992" w:type="dxa"/>
+            <w:vAlign w:val="center"/>
+          </w:tcPr>
+          <w:p>
+            <w:pPr>
+              <w:pStyle w:val="ListParagraph"/>
+              <w:ind w:left="0"/>
+              <w:jc w:val="center"/>
               <w:cnfStyle w:val="000000100000" w:firstRow="0" w:lastRow="0" w:firstColumn="0" w:lastColumn="0" w:oddVBand="0" w:evenVBand="0" w:oddHBand="1" w:evenHBand="0" w:firstRowFirstColumn="0" w:firstRowLastColumn="0" w:lastRowFirstColumn="0" w:lastRowLastColumn="0"/>
               <w:rPr>
                 <w:sz w:val="22"/>
@@ -4051,12 +4204,14 @@
         </w:tc>
         <w:tc>
           <w:tcPr>
-            <w:tcW w:w="623" w:type="dxa"/>
-          </w:tcPr>
-          <w:p>
-            <w:pPr>
-              <w:pStyle w:val="ListParagraph"/>
-              <w:ind w:left="0"/>
+            <w:tcW w:w="851" w:type="dxa"/>
+            <w:vAlign w:val="center"/>
+          </w:tcPr>
+          <w:p>
+            <w:pPr>
+              <w:pStyle w:val="ListParagraph"/>
+              <w:ind w:left="0"/>
+              <w:jc w:val="center"/>
               <w:cnfStyle w:val="000000100000" w:firstRow="0" w:lastRow="0" w:firstColumn="0" w:lastColumn="0" w:oddVBand="0" w:evenVBand="0" w:oddHBand="1" w:evenHBand="0" w:firstRowFirstColumn="0" w:firstRowLastColumn="0" w:lastRowFirstColumn="0" w:lastRowLastColumn="0"/>
               <w:rPr>
                 <w:sz w:val="22"/>
@@ -4074,12 +4229,14 @@
         </w:tc>
         <w:tc>
           <w:tcPr>
-            <w:tcW w:w="675" w:type="dxa"/>
-          </w:tcPr>
-          <w:p>
-            <w:pPr>
-              <w:pStyle w:val="ListParagraph"/>
-              <w:ind w:left="0"/>
+            <w:tcW w:w="850" w:type="dxa"/>
+            <w:vAlign w:val="center"/>
+          </w:tcPr>
+          <w:p>
+            <w:pPr>
+              <w:pStyle w:val="ListParagraph"/>
+              <w:ind w:left="0"/>
+              <w:jc w:val="center"/>
               <w:cnfStyle w:val="000000100000" w:firstRow="0" w:lastRow="0" w:firstColumn="0" w:lastColumn="0" w:oddVBand="0" w:evenVBand="0" w:oddHBand="1" w:evenHBand="0" w:firstRowFirstColumn="0" w:firstRowLastColumn="0" w:lastRowFirstColumn="0" w:lastRowLastColumn="0"/>
               <w:rPr>
                 <w:sz w:val="22"/>
@@ -4097,12 +4254,14 @@
         </w:tc>
         <w:tc>
           <w:tcPr>
-            <w:tcW w:w="623" w:type="dxa"/>
-          </w:tcPr>
-          <w:p>
-            <w:pPr>
-              <w:pStyle w:val="ListParagraph"/>
-              <w:ind w:left="0"/>
+            <w:tcW w:w="709" w:type="dxa"/>
+            <w:vAlign w:val="center"/>
+          </w:tcPr>
+          <w:p>
+            <w:pPr>
+              <w:pStyle w:val="ListParagraph"/>
+              <w:ind w:left="0"/>
+              <w:jc w:val="center"/>
               <w:cnfStyle w:val="000000100000" w:firstRow="0" w:lastRow="0" w:firstColumn="0" w:lastColumn="0" w:oddVBand="0" w:evenVBand="0" w:oddHBand="1" w:evenHBand="0" w:firstRowFirstColumn="0" w:firstRowLastColumn="0" w:lastRowFirstColumn="0" w:lastRowLastColumn="0"/>
               <w:rPr>
                 <w:sz w:val="22"/>
@@ -4126,12 +4285,14 @@
         <w:tc>
           <w:tcPr>
             <w:cnfStyle w:val="001000000000" w:firstRow="0" w:lastRow="0" w:firstColumn="1" w:lastColumn="0" w:oddVBand="0" w:evenVBand="0" w:oddHBand="0" w:evenHBand="0" w:firstRowFirstColumn="0" w:firstRowLastColumn="0" w:lastRowFirstColumn="0" w:lastRowLastColumn="0"/>
-            <w:tcW w:w="1516" w:type="dxa"/>
-          </w:tcPr>
-          <w:p>
-            <w:pPr>
-              <w:pStyle w:val="ListParagraph"/>
-              <w:ind w:left="0"/>
+            <w:tcW w:w="1271" w:type="dxa"/>
+            <w:vAlign w:val="center"/>
+          </w:tcPr>
+          <w:p>
+            <w:pPr>
+              <w:pStyle w:val="ListParagraph"/>
+              <w:ind w:left="0"/>
+              <w:jc w:val="center"/>
               <w:rPr>
                 <w:sz w:val="22"/>
                 <w:szCs w:val="22"/>
@@ -4148,12 +4309,14 @@
         </w:tc>
         <w:tc>
           <w:tcPr>
-            <w:tcW w:w="576" w:type="dxa"/>
-          </w:tcPr>
-          <w:p>
-            <w:pPr>
-              <w:pStyle w:val="ListParagraph"/>
-              <w:ind w:left="0"/>
+            <w:tcW w:w="851" w:type="dxa"/>
+            <w:vAlign w:val="center"/>
+          </w:tcPr>
+          <w:p>
+            <w:pPr>
+              <w:pStyle w:val="ListParagraph"/>
+              <w:ind w:left="0"/>
+              <w:jc w:val="center"/>
               <w:cnfStyle w:val="000000000000" w:firstRow="0" w:lastRow="0" w:firstColumn="0" w:lastColumn="0" w:oddVBand="0" w:evenVBand="0" w:oddHBand="0" w:evenHBand="0" w:firstRowFirstColumn="0" w:firstRowLastColumn="0" w:lastRowFirstColumn="0" w:lastRowLastColumn="0"/>
               <w:rPr>
                 <w:sz w:val="22"/>
@@ -4171,12 +4334,14 @@
         </w:tc>
         <w:tc>
           <w:tcPr>
-            <w:tcW w:w="623" w:type="dxa"/>
-          </w:tcPr>
-          <w:p>
-            <w:pPr>
-              <w:pStyle w:val="ListParagraph"/>
-              <w:ind w:left="0"/>
+            <w:tcW w:w="850" w:type="dxa"/>
+            <w:vAlign w:val="center"/>
+          </w:tcPr>
+          <w:p>
+            <w:pPr>
+              <w:pStyle w:val="ListParagraph"/>
+              <w:ind w:left="0"/>
+              <w:jc w:val="center"/>
               <w:cnfStyle w:val="000000000000" w:firstRow="0" w:lastRow="0" w:firstColumn="0" w:lastColumn="0" w:oddVBand="0" w:evenVBand="0" w:oddHBand="0" w:evenHBand="0" w:firstRowFirstColumn="0" w:firstRowLastColumn="0" w:lastRowFirstColumn="0" w:lastRowLastColumn="0"/>
               <w:rPr>
                 <w:sz w:val="22"/>
@@ -4194,12 +4359,14 @@
         </w:tc>
         <w:tc>
           <w:tcPr>
-            <w:tcW w:w="577" w:type="dxa"/>
-          </w:tcPr>
-          <w:p>
-            <w:pPr>
-              <w:pStyle w:val="ListParagraph"/>
-              <w:ind w:left="0"/>
+            <w:tcW w:w="851" w:type="dxa"/>
+            <w:vAlign w:val="center"/>
+          </w:tcPr>
+          <w:p>
+            <w:pPr>
+              <w:pStyle w:val="ListParagraph"/>
+              <w:ind w:left="0"/>
+              <w:jc w:val="center"/>
               <w:cnfStyle w:val="000000000000" w:firstRow="0" w:lastRow="0" w:firstColumn="0" w:lastColumn="0" w:oddVBand="0" w:evenVBand="0" w:oddHBand="0" w:evenHBand="0" w:firstRowFirstColumn="0" w:firstRowLastColumn="0" w:lastRowFirstColumn="0" w:lastRowLastColumn="0"/>
               <w:rPr>
                 <w:sz w:val="22"/>
@@ -4217,12 +4384,14 @@
         </w:tc>
         <w:tc>
           <w:tcPr>
-            <w:tcW w:w="534" w:type="dxa"/>
-          </w:tcPr>
-          <w:p>
-            <w:pPr>
-              <w:pStyle w:val="ListParagraph"/>
-              <w:ind w:left="0"/>
+            <w:tcW w:w="850" w:type="dxa"/>
+            <w:vAlign w:val="center"/>
+          </w:tcPr>
+          <w:p>
+            <w:pPr>
+              <w:pStyle w:val="ListParagraph"/>
+              <w:ind w:left="0"/>
+              <w:jc w:val="center"/>
               <w:cnfStyle w:val="000000000000" w:firstRow="0" w:lastRow="0" w:firstColumn="0" w:lastColumn="0" w:oddVBand="0" w:evenVBand="0" w:oddHBand="0" w:evenHBand="0" w:firstRowFirstColumn="0" w:firstRowLastColumn="0" w:lastRowFirstColumn="0" w:lastRowLastColumn="0"/>
               <w:rPr>
                 <w:sz w:val="22"/>
@@ -4240,12 +4409,14 @@
         </w:tc>
         <w:tc>
           <w:tcPr>
-            <w:tcW w:w="623" w:type="dxa"/>
-          </w:tcPr>
-          <w:p>
-            <w:pPr>
-              <w:pStyle w:val="ListParagraph"/>
-              <w:ind w:left="0"/>
+            <w:tcW w:w="992" w:type="dxa"/>
+            <w:vAlign w:val="center"/>
+          </w:tcPr>
+          <w:p>
+            <w:pPr>
+              <w:pStyle w:val="ListParagraph"/>
+              <w:ind w:left="0"/>
+              <w:jc w:val="center"/>
               <w:cnfStyle w:val="000000000000" w:firstRow="0" w:lastRow="0" w:firstColumn="0" w:lastColumn="0" w:oddVBand="0" w:evenVBand="0" w:oddHBand="0" w:evenHBand="0" w:firstRowFirstColumn="0" w:firstRowLastColumn="0" w:lastRowFirstColumn="0" w:lastRowLastColumn="0"/>
               <w:rPr>
                 <w:sz w:val="22"/>
@@ -4263,12 +4434,14 @@
         </w:tc>
         <w:tc>
           <w:tcPr>
-            <w:tcW w:w="623" w:type="dxa"/>
-          </w:tcPr>
-          <w:p>
-            <w:pPr>
-              <w:pStyle w:val="ListParagraph"/>
-              <w:ind w:left="0"/>
+            <w:tcW w:w="851" w:type="dxa"/>
+            <w:vAlign w:val="center"/>
+          </w:tcPr>
+          <w:p>
+            <w:pPr>
+              <w:pStyle w:val="ListParagraph"/>
+              <w:ind w:left="0"/>
+              <w:jc w:val="center"/>
               <w:cnfStyle w:val="000000000000" w:firstRow="0" w:lastRow="0" w:firstColumn="0" w:lastColumn="0" w:oddVBand="0" w:evenVBand="0" w:oddHBand="0" w:evenHBand="0" w:firstRowFirstColumn="0" w:firstRowLastColumn="0" w:lastRowFirstColumn="0" w:lastRowLastColumn="0"/>
               <w:rPr>
                 <w:sz w:val="22"/>
@@ -4286,12 +4459,14 @@
         </w:tc>
         <w:tc>
           <w:tcPr>
-            <w:tcW w:w="675" w:type="dxa"/>
-          </w:tcPr>
-          <w:p>
-            <w:pPr>
-              <w:pStyle w:val="ListParagraph"/>
-              <w:ind w:left="0"/>
+            <w:tcW w:w="850" w:type="dxa"/>
+            <w:vAlign w:val="center"/>
+          </w:tcPr>
+          <w:p>
+            <w:pPr>
+              <w:pStyle w:val="ListParagraph"/>
+              <w:ind w:left="0"/>
+              <w:jc w:val="center"/>
               <w:cnfStyle w:val="000000000000" w:firstRow="0" w:lastRow="0" w:firstColumn="0" w:lastColumn="0" w:oddVBand="0" w:evenVBand="0" w:oddHBand="0" w:evenHBand="0" w:firstRowFirstColumn="0" w:firstRowLastColumn="0" w:lastRowFirstColumn="0" w:lastRowLastColumn="0"/>
               <w:rPr>
                 <w:sz w:val="22"/>
@@ -4309,12 +4484,14 @@
         </w:tc>
         <w:tc>
           <w:tcPr>
-            <w:tcW w:w="623" w:type="dxa"/>
-          </w:tcPr>
-          <w:p>
-            <w:pPr>
-              <w:pStyle w:val="ListParagraph"/>
-              <w:ind w:left="0"/>
+            <w:tcW w:w="709" w:type="dxa"/>
+            <w:vAlign w:val="center"/>
+          </w:tcPr>
+          <w:p>
+            <w:pPr>
+              <w:pStyle w:val="ListParagraph"/>
+              <w:ind w:left="0"/>
+              <w:jc w:val="center"/>
               <w:cnfStyle w:val="000000000000" w:firstRow="0" w:lastRow="0" w:firstColumn="0" w:lastColumn="0" w:oddVBand="0" w:evenVBand="0" w:oddHBand="0" w:evenHBand="0" w:firstRowFirstColumn="0" w:firstRowLastColumn="0" w:lastRowFirstColumn="0" w:lastRowLastColumn="0"/>
               <w:rPr>
                 <w:sz w:val="22"/>
@@ -4342,12 +4519,99 @@
     </w:p>
     <w:p>
       <w:pPr>
+        <w:rPr>
+          <w:sz w:val="22"/>
+          <w:szCs w:val="22"/>
+        </w:rPr>
+      </w:pPr>
+    </w:p>
+    <w:p>
+      <w:pPr>
+        <w:rPr>
+          <w:sz w:val="22"/>
+          <w:szCs w:val="22"/>
+        </w:rPr>
+      </w:pPr>
+    </w:p>
+    <w:p>
+      <w:pPr>
+        <w:rPr>
+          <w:sz w:val="22"/>
+          <w:szCs w:val="22"/>
+        </w:rPr>
+      </w:pPr>
+    </w:p>
+    <w:p>
+      <w:pPr>
+        <w:rPr>
+          <w:sz w:val="22"/>
+          <w:szCs w:val="22"/>
+        </w:rPr>
+      </w:pPr>
+    </w:p>
+    <w:p>
+      <w:pPr>
+        <w:rPr>
+          <w:sz w:val="22"/>
+          <w:szCs w:val="22"/>
+        </w:rPr>
+      </w:pPr>
+    </w:p>
+    <w:p>
+      <w:pPr>
+        <w:rPr>
+          <w:sz w:val="22"/>
+          <w:szCs w:val="22"/>
+        </w:rPr>
+      </w:pPr>
+    </w:p>
+    <w:p>
+      <w:pPr>
         <w:pStyle w:val="ListParagraph"/>
         <w:rPr>
           <w:sz w:val="22"/>
           <w:szCs w:val="22"/>
         </w:rPr>
       </w:pPr>
+      <w:r>
+        <w:rPr>
+          <w:sz w:val="22"/>
+          <w:szCs w:val="22"/>
+        </w:rPr>
+        <w:t>To encrypt the first letter, "c" (which corresponds to the third letter in the alphabet), we add the first number in the key, 5 (which corresponds to the sixth letter in the alphabet), modulo 26: (3 + 5) mod 26 = 8, which corresponds to the letter "</w:t>
+      </w:r>
+      <w:proofErr w:type="spellStart"/>
+      <w:r>
+        <w:rPr>
+          <w:sz w:val="22"/>
+          <w:szCs w:val="22"/>
+        </w:rPr>
+        <w:t>i</w:t>
+      </w:r>
+      <w:proofErr w:type="spellEnd"/>
+      <w:r>
+        <w:rPr>
+          <w:sz w:val="22"/>
+          <w:szCs w:val="22"/>
+        </w:rPr>
+        <w:t>". Continuing in this way, we get the ciphertext "</w:t>
+      </w:r>
+      <w:proofErr w:type="spellStart"/>
+      <w:r>
+        <w:rPr>
+          <w:sz w:val="22"/>
+          <w:szCs w:val="22"/>
+        </w:rPr>
+        <w:t>jxmybkwk</w:t>
+      </w:r>
+      <w:proofErr w:type="spellEnd"/>
+      <w:r>
+        <w:rPr>
+          <w:sz w:val="22"/>
+          <w:szCs w:val="22"/>
+        </w:rPr>
+        <w:t>".</w:t>
+      </w:r>
     </w:p>
     <w:p>
       <w:pPr>
@@ -4366,63 +4630,44 @@
           <w:szCs w:val="22"/>
         </w:rPr>
       </w:pPr>
-    </w:p>
-    <w:p>
-      <w:pPr>
-        <w:pStyle w:val="ListParagraph"/>
-        <w:rPr>
-          <w:sz w:val="22"/>
-          <w:szCs w:val="22"/>
-        </w:rPr>
-      </w:pPr>
-    </w:p>
-    <w:p>
-      <w:pPr>
-        <w:rPr>
-          <w:sz w:val="22"/>
-          <w:szCs w:val="22"/>
-        </w:rPr>
-      </w:pPr>
-    </w:p>
-    <w:p>
-      <w:pPr>
-        <w:pStyle w:val="ListParagraph"/>
-        <w:rPr>
-          <w:sz w:val="22"/>
-          <w:szCs w:val="22"/>
-        </w:rPr>
-      </w:pPr>
-      <w:r>
-        <w:rPr>
-          <w:sz w:val="22"/>
-          <w:szCs w:val="22"/>
-        </w:rPr>
-        <w:t>To encrypt the first letter, "c" (which corresponds to the third letter in the alphabet), we add the first number in the key, 5 (which corresponds to the sixth letter in the alphabet), modulo 26: (3 + 5) mod 26 = 8, which corresponds to the letter "i". Continuing in this way, we get the ciphertext "jxmybkwk".</w:t>
-      </w:r>
-    </w:p>
-    <w:p>
-      <w:pPr>
-        <w:pStyle w:val="ListParagraph"/>
-        <w:rPr>
-          <w:sz w:val="22"/>
-          <w:szCs w:val="22"/>
-        </w:rPr>
-      </w:pPr>
-    </w:p>
-    <w:p>
-      <w:pPr>
-        <w:pStyle w:val="ListParagraph"/>
-        <w:rPr>
-          <w:sz w:val="22"/>
-          <w:szCs w:val="22"/>
-        </w:rPr>
-      </w:pPr>
-      <w:r>
-        <w:rPr>
-          <w:sz w:val="22"/>
-          <w:szCs w:val="22"/>
-        </w:rPr>
-        <w:t>The Vernam cipher is theoretically unbreakable, as long as the key is truly random, used only once, and kept secret from everyone except the sender and receiver. However, in practice, it is almost impossible to generate truly random keys, and any deviation from perfect randomness in the key can lead to vulnerabilities that can be exploited by an attacker. Additionally, the key must be securely transmitted between the sender and receiver, which can be a challenge. Finally, the key can only be used once, which means that the sender and receiver must have a way to generate new, random keys for each message. All of these factors make the Vernam cipher impractical for most real-world applications.</w:t>
+      <w:r>
+        <w:rPr>
+          <w:sz w:val="22"/>
+          <w:szCs w:val="22"/>
+        </w:rPr>
+        <w:t xml:space="preserve">The Vernam cipher is theoretically unbreakable, </w:t>
+      </w:r>
+      <w:proofErr w:type="gramStart"/>
+      <w:r>
+        <w:rPr>
+          <w:sz w:val="22"/>
+          <w:szCs w:val="22"/>
+        </w:rPr>
+        <w:t>as long as</w:t>
+      </w:r>
+      <w:proofErr w:type="gramEnd"/>
+      <w:r>
+        <w:rPr>
+          <w:sz w:val="22"/>
+          <w:szCs w:val="22"/>
+        </w:rPr>
+        <w:t xml:space="preserve"> the key is truly random, used only once, and kept secret from everyone except the sender and receiver. However, in practice, it is almost impossible to generate truly random keys, and any deviation from perfect randomness in the key can lead to vulnerabilities that can be exploited by an attacker. Additionally, the key must be securely transmitted between the sender and receiver, which can be a challenge. Finally, the key can only be used once, which means that the sender and receiver must have a way to generate new, random keys for each message. </w:t>
+      </w:r>
+      <w:proofErr w:type="gramStart"/>
+      <w:r>
+        <w:rPr>
+          <w:sz w:val="22"/>
+          <w:szCs w:val="22"/>
+        </w:rPr>
+        <w:t>All of</w:t>
+      </w:r>
+      <w:proofErr w:type="gramEnd"/>
+      <w:r>
+        <w:rPr>
+          <w:sz w:val="22"/>
+          <w:szCs w:val="22"/>
+        </w:rPr>
+        <w:t xml:space="preserve"> these factors make the Vernam cipher impractical for most real-world applications.</w:t>
       </w:r>
     </w:p>
     <w:p/>
@@ -4606,7 +4851,23 @@
           <w:sz w:val="22"/>
           <w:szCs w:val="22"/>
         </w:rPr>
-        <w:t>Number of Lines = Length(message)/Length(Key)</w:t>
+        <w:t>Number of Lines = Length(message)/</w:t>
+      </w:r>
+      <w:proofErr w:type="gramStart"/>
+      <w:r>
+        <w:rPr>
+          <w:sz w:val="22"/>
+          <w:szCs w:val="22"/>
+        </w:rPr>
+        <w:t>Length(</w:t>
+      </w:r>
+      <w:proofErr w:type="gramEnd"/>
+      <w:r>
+        <w:rPr>
+          <w:sz w:val="22"/>
+          <w:szCs w:val="22"/>
+        </w:rPr>
+        <w:t>Key)</w:t>
       </w:r>
     </w:p>
     <w:p>
@@ -4626,8 +4887,17 @@
           <w:sz w:val="22"/>
           <w:szCs w:val="22"/>
         </w:rPr>
-        <w:t>Input the message by columns in alphabetic order</w:t>
-      </w:r>
+        <w:t xml:space="preserve">Input the message by columns in alphabetic </w:t>
+      </w:r>
+      <w:proofErr w:type="gramStart"/>
+      <w:r>
+        <w:rPr>
+          <w:sz w:val="22"/>
+          <w:szCs w:val="22"/>
+        </w:rPr>
+        <w:t>order</w:t>
+      </w:r>
+      <w:proofErr w:type="gramEnd"/>
     </w:p>
     <w:p>
       <w:pPr>
@@ -4730,7 +5000,7 @@
     </w:p>
     <w:tbl>
       <w:tblPr>
-        <w:tblStyle w:val="GridTable4"/>
+        <w:tblStyle w:val="GridTable4-Accent1"/>
         <w:tblW w:w="2984" w:type="dxa"/>
         <w:jc w:val="center"/>
         <w:tblLook w:val="04A0" w:firstRow="1" w:lastRow="0" w:firstColumn="1" w:lastColumn="0" w:noHBand="0" w:noVBand="1"/>
@@ -6180,7 +6450,7 @@
     </w:p>
     <w:tbl>
       <w:tblPr>
-        <w:tblStyle w:val="GridTable4"/>
+        <w:tblStyle w:val="GridTable4-Accent1"/>
         <w:tblW w:w="3024" w:type="dxa"/>
         <w:jc w:val="center"/>
         <w:tblLook w:val="04A0" w:firstRow="1" w:lastRow="0" w:firstColumn="1" w:lastColumn="0" w:noHBand="0" w:noVBand="1"/>
@@ -8525,7 +8795,7 @@
       <w:tblPr>
         <w:tblStyle w:val="GridTable5Dark-Accent1"/>
         <w:tblW w:w="0" w:type="auto"/>
-        <w:tblInd w:w="607" w:type="dxa"/>
+        <w:jc w:val="center"/>
         <w:tblLook w:val="04A0" w:firstRow="1" w:lastRow="0" w:firstColumn="1" w:lastColumn="0" w:noHBand="0" w:noVBand="1"/>
       </w:tblPr>
       <w:tblGrid>
@@ -8551,6 +8821,7 @@
         <w:trPr>
           <w:cnfStyle w:val="100000000000" w:firstRow="1" w:lastRow="0" w:firstColumn="0" w:lastColumn="0" w:oddVBand="0" w:evenVBand="0" w:oddHBand="0" w:evenHBand="0" w:firstRowFirstColumn="0" w:firstRowLastColumn="0" w:lastRowFirstColumn="0" w:lastRowLastColumn="0"/>
           <w:trHeight w:val="311"/>
+          <w:jc w:val="center"/>
         </w:trPr>
         <w:tc>
           <w:tcPr>
@@ -9050,6 +9321,7 @@
         <w:trPr>
           <w:cnfStyle w:val="000000100000" w:firstRow="0" w:lastRow="0" w:firstColumn="0" w:lastColumn="0" w:oddVBand="0" w:evenVBand="0" w:oddHBand="1" w:evenHBand="0" w:firstRowFirstColumn="0" w:firstRowLastColumn="0" w:lastRowFirstColumn="0" w:lastRowLastColumn="0"/>
           <w:trHeight w:val="305"/>
+          <w:jc w:val="center"/>
         </w:trPr>
         <w:tc>
           <w:tcPr>
@@ -9574,7 +9846,7 @@
       <w:tblPr>
         <w:tblStyle w:val="GridTable5Dark-Accent1"/>
         <w:tblW w:w="0" w:type="auto"/>
-        <w:tblInd w:w="607" w:type="dxa"/>
+        <w:tblInd w:w="760" w:type="dxa"/>
         <w:tblLook w:val="04A0" w:firstRow="1" w:lastRow="0" w:firstColumn="1" w:lastColumn="0" w:noHBand="0" w:noVBand="1"/>
       </w:tblPr>
       <w:tblGrid>
@@ -10287,7 +10559,35 @@
           <w:sz w:val="22"/>
           <w:szCs w:val="22"/>
         </w:rPr>
-        <w:t xml:space="preserve">L = Power set of {a,b,c} = { </w:t>
+        <w:t>L = Power set of {</w:t>
+      </w:r>
+      <w:proofErr w:type="spellStart"/>
+      <w:proofErr w:type="gramStart"/>
+      <w:r>
+        <w:rPr>
+          <w:rFonts w:cstheme="minorHAnsi"/>
+          <w:sz w:val="22"/>
+          <w:szCs w:val="22"/>
+        </w:rPr>
+        <w:t>a,b</w:t>
+      </w:r>
+      <w:proofErr w:type="gramEnd"/>
+      <w:r>
+        <w:rPr>
+          <w:rFonts w:cstheme="minorHAnsi"/>
+          <w:sz w:val="22"/>
+          <w:szCs w:val="22"/>
+        </w:rPr>
+        <w:t>,c</w:t>
+      </w:r>
+      <w:proofErr w:type="spellEnd"/>
+      <w:r>
+        <w:rPr>
+          <w:rFonts w:cstheme="minorHAnsi"/>
+          <w:sz w:val="22"/>
+          <w:szCs w:val="22"/>
+        </w:rPr>
+        <w:t xml:space="preserve">} = { </w:t>
       </w:r>
       <w:r>
         <w:rPr>
@@ -10303,7 +10603,79 @@
           <w:sz w:val="22"/>
           <w:szCs w:val="22"/>
         </w:rPr>
-        <w:t>, {a}, {b}, {c}, {a,b}, {a,c}, {b,c}, {a,b,c} }</w:t>
+        <w:t>, {a}, {b}, {c}, {</w:t>
+      </w:r>
+      <w:proofErr w:type="spellStart"/>
+      <w:r>
+        <w:rPr>
+          <w:rFonts w:cstheme="minorHAnsi"/>
+          <w:sz w:val="22"/>
+          <w:szCs w:val="22"/>
+        </w:rPr>
+        <w:t>a,b</w:t>
+      </w:r>
+      <w:proofErr w:type="spellEnd"/>
+      <w:r>
+        <w:rPr>
+          <w:rFonts w:cstheme="minorHAnsi"/>
+          <w:sz w:val="22"/>
+          <w:szCs w:val="22"/>
+        </w:rPr>
+        <w:t>}, {</w:t>
+      </w:r>
+      <w:proofErr w:type="spellStart"/>
+      <w:r>
+        <w:rPr>
+          <w:rFonts w:cstheme="minorHAnsi"/>
+          <w:sz w:val="22"/>
+          <w:szCs w:val="22"/>
+        </w:rPr>
+        <w:t>a,c</w:t>
+      </w:r>
+      <w:proofErr w:type="spellEnd"/>
+      <w:r>
+        <w:rPr>
+          <w:rFonts w:cstheme="minorHAnsi"/>
+          <w:sz w:val="22"/>
+          <w:szCs w:val="22"/>
+        </w:rPr>
+        <w:t>}, {</w:t>
+      </w:r>
+      <w:proofErr w:type="spellStart"/>
+      <w:r>
+        <w:rPr>
+          <w:rFonts w:cstheme="minorHAnsi"/>
+          <w:sz w:val="22"/>
+          <w:szCs w:val="22"/>
+        </w:rPr>
+        <w:t>b,c</w:t>
+      </w:r>
+      <w:proofErr w:type="spellEnd"/>
+      <w:r>
+        <w:rPr>
+          <w:rFonts w:cstheme="minorHAnsi"/>
+          <w:sz w:val="22"/>
+          <w:szCs w:val="22"/>
+        </w:rPr>
+        <w:t>}, {</w:t>
+      </w:r>
+      <w:proofErr w:type="spellStart"/>
+      <w:r>
+        <w:rPr>
+          <w:rFonts w:cstheme="minorHAnsi"/>
+          <w:sz w:val="22"/>
+          <w:szCs w:val="22"/>
+        </w:rPr>
+        <w:t>a,b,c</w:t>
+      </w:r>
+      <w:proofErr w:type="spellEnd"/>
+      <w:r>
+        <w:rPr>
+          <w:rFonts w:cstheme="minorHAnsi"/>
+          <w:sz w:val="22"/>
+          <w:szCs w:val="22"/>
+        </w:rPr>
+        <w:t>} }</w:t>
       </w:r>
     </w:p>
     <w:p>
@@ -10347,7 +10719,35 @@
           <w:sz w:val="22"/>
           <w:szCs w:val="22"/>
         </w:rPr>
-        <w:t xml:space="preserve"> at the bottom, and the highest element is represented by {a,b,c} at the top.</w:t>
+        <w:t xml:space="preserve"> at the bottom, and the highest element is represented by {</w:t>
+      </w:r>
+      <w:proofErr w:type="spellStart"/>
+      <w:proofErr w:type="gramStart"/>
+      <w:r>
+        <w:rPr>
+          <w:rFonts w:cstheme="minorHAnsi"/>
+          <w:sz w:val="22"/>
+          <w:szCs w:val="22"/>
+        </w:rPr>
+        <w:t>a,b</w:t>
+      </w:r>
+      <w:proofErr w:type="gramEnd"/>
+      <w:r>
+        <w:rPr>
+          <w:rFonts w:cstheme="minorHAnsi"/>
+          <w:sz w:val="22"/>
+          <w:szCs w:val="22"/>
+        </w:rPr>
+        <w:t>,c</w:t>
+      </w:r>
+      <w:proofErr w:type="spellEnd"/>
+      <w:r>
+        <w:rPr>
+          <w:rFonts w:cstheme="minorHAnsi"/>
+          <w:sz w:val="22"/>
+          <w:szCs w:val="22"/>
+        </w:rPr>
+        <w:t>} at the top.</w:t>
       </w:r>
     </w:p>
     <w:p>
@@ -10410,22 +10810,40 @@
     <w:p>
       <w:pPr>
         <w:pStyle w:val="ListParagraph"/>
+        <w:ind w:left="0"/>
+        <w:rPr>
+          <w:sz w:val="22"/>
+          <w:szCs w:val="22"/>
+        </w:rPr>
       </w:pPr>
     </w:p>
     <w:p>
       <w:pPr>
         <w:pStyle w:val="ListParagraph"/>
-        <w:rPr>
-          <w:sz w:val="22"/>
-          <w:szCs w:val="22"/>
-        </w:rPr>
-      </w:pPr>
-      <w:r>
-        <w:rPr>
-          <w:sz w:val="22"/>
-          <w:szCs w:val="22"/>
-        </w:rPr>
-        <w:t>The sensitivity of data disclosures can vary greatly depending on the context in which they are made. In the case of financial support for students in a department, both the total sum of support and the list of students receiving support can be sensitive information.</w:t>
+        <w:numPr>
+          <w:ilvl w:val="0"/>
+          <w:numId w:val="20"/>
+        </w:numPr>
+        <w:ind w:left="720"/>
+        <w:rPr>
+          <w:sz w:val="22"/>
+          <w:szCs w:val="22"/>
+        </w:rPr>
+      </w:pPr>
+      <w:r>
+        <w:rPr>
+          <w:sz w:val="22"/>
+          <w:szCs w:val="22"/>
+        </w:rPr>
+        <w:t xml:space="preserve">The sensitivity of disclosing the sum of financial support for students in a department can vary depending on the context. On the one hand, such disclosure can reveal information about the department's budget, allocation of resources, and priorities, which can be used by competitors or other parties to make strategic decisions or gain an advantage over the department. For example, competitors could use the disclosed financial information to undercut the department's prices or poach its students. On the other hand, disclosing such </w:t>
+      </w:r>
+      <w:r>
+        <w:rPr>
+          <w:sz w:val="22"/>
+          <w:szCs w:val="22"/>
+        </w:rPr>
+        <w:lastRenderedPageBreak/>
+        <w:t>information can also have an impact on the privacy and confidentiality of individual students, especially if the financial support is tied to sensitive personal information, such as family income, medical history, or social status. The disclosure of this information could lead to stigmatization or discrimination, which could impact the students' academic performance or future job prospects.</w:t>
       </w:r>
     </w:p>
     <w:p>
@@ -10436,132 +10854,102 @@
           <w:szCs w:val="22"/>
         </w:rPr>
       </w:pPr>
-      <w:r>
-        <w:rPr>
-          <w:sz w:val="22"/>
-          <w:szCs w:val="22"/>
-        </w:rPr>
-        <w:t xml:space="preserve"> </w:t>
-      </w:r>
     </w:p>
     <w:p>
       <w:pPr>
         <w:pStyle w:val="ListParagraph"/>
-        <w:rPr>
-          <w:sz w:val="22"/>
-          <w:szCs w:val="22"/>
-        </w:rPr>
-      </w:pPr>
-      <w:r>
-        <w:rPr>
-          <w:sz w:val="22"/>
-          <w:szCs w:val="22"/>
-        </w:rPr>
-        <w:t xml:space="preserve">Firstly, the total sum of financial support can reveal information about the department's budget, allocation of resources, and priorities. This information can potentially be used by </w:t>
-      </w:r>
-      <w:r>
-        <w:rPr>
-          <w:sz w:val="22"/>
-          <w:szCs w:val="22"/>
-        </w:rPr>
-        <w:lastRenderedPageBreak/>
-        <w:t>competitors or other parties to make strategic decisions or gain an advantage over the department.</w:t>
+        <w:numPr>
+          <w:ilvl w:val="0"/>
+          <w:numId w:val="20"/>
+        </w:numPr>
+        <w:ind w:left="720"/>
+        <w:rPr>
+          <w:sz w:val="22"/>
+          <w:szCs w:val="22"/>
+        </w:rPr>
+      </w:pPr>
+      <w:r>
+        <w:rPr>
+          <w:sz w:val="22"/>
+          <w:szCs w:val="22"/>
+        </w:rPr>
+        <w:t>The disclosure of a list of students receiving financial support in a department can be considered sensitive information as it reveals personal information about the individuals involved. This information can include sensitive data such as their financial situation, academic performance, or other personal circumstances, which could be considered private and confidential. The disclosure of such information could violate the privacy and confidentiality of the individuals involved and expose them to the risk of discrimination, harassment, or stigmatization. For instance, students who are identified as receiving financial support may be treated differently by their peers or instructors, which could impact their academic performance and future opportunities.</w:t>
       </w:r>
     </w:p>
     <w:p>
       <w:pPr>
         <w:pStyle w:val="ListParagraph"/>
-        <w:rPr>
-          <w:sz w:val="22"/>
-          <w:szCs w:val="22"/>
-        </w:rPr>
-      </w:pPr>
-      <w:r>
-        <w:rPr>
-          <w:sz w:val="22"/>
-          <w:szCs w:val="22"/>
-        </w:rPr>
-        <w:t xml:space="preserve"> </w:t>
-      </w:r>
+        <w:ind w:left="0"/>
+        <w:rPr>
+          <w:sz w:val="22"/>
+          <w:szCs w:val="22"/>
+        </w:rPr>
+      </w:pPr>
     </w:p>
     <w:p>
       <w:pPr>
         <w:pStyle w:val="ListParagraph"/>
-        <w:rPr>
-          <w:sz w:val="22"/>
-          <w:szCs w:val="22"/>
-        </w:rPr>
-      </w:pPr>
-      <w:r>
-        <w:rPr>
-          <w:sz w:val="22"/>
-          <w:szCs w:val="22"/>
-        </w:rPr>
-        <w:t>Secondly, the list of students receiving financial support can reveal personal information about those individuals, such as their financial situation, academic performance, or other personal circumstances. This information can be sensitive and private, and the disclosure of such information can violate the privacy and confidentiality of the individuals involved.</w:t>
+        <w:numPr>
+          <w:ilvl w:val="0"/>
+          <w:numId w:val="20"/>
+        </w:numPr>
+        <w:ind w:left="720"/>
+        <w:rPr>
+          <w:sz w:val="22"/>
+          <w:szCs w:val="22"/>
+        </w:rPr>
+      </w:pPr>
+      <w:r>
+        <w:rPr>
+          <w:sz w:val="22"/>
+          <w:szCs w:val="22"/>
+        </w:rPr>
+        <w:t>The disclosure that Charlie received the sum of financial support in January and the list of students receiving financial support in October can potentially reveal sensitive information about Charlie's financial situation and role within the department. Specifically, this disclosure can reveal that Charlie has access to both the financial support data and the list of students receiving support. Depending on the context, this information could be used to infer Charlie's position within the department, potentially revealing confidential information about department operations. The disclosure of this information could impact Charlie's privacy and confidentiality and lead to negative consequences, such as the potential for discrimination or harassment.</w:t>
       </w:r>
     </w:p>
     <w:p>
       <w:pPr>
         <w:pStyle w:val="ListParagraph"/>
-        <w:rPr>
-          <w:sz w:val="22"/>
-          <w:szCs w:val="22"/>
-        </w:rPr>
-      </w:pPr>
-      <w:r>
-        <w:rPr>
-          <w:sz w:val="22"/>
-          <w:szCs w:val="22"/>
-        </w:rPr>
-        <w:t xml:space="preserve"> </w:t>
-      </w:r>
+        <w:ind w:left="0"/>
+        <w:rPr>
+          <w:sz w:val="22"/>
+          <w:szCs w:val="22"/>
+        </w:rPr>
+      </w:pPr>
     </w:p>
     <w:p>
       <w:pPr>
         <w:pStyle w:val="ListParagraph"/>
-        <w:rPr>
-          <w:sz w:val="22"/>
-          <w:szCs w:val="22"/>
-        </w:rPr>
-      </w:pPr>
-      <w:r>
-        <w:rPr>
-          <w:sz w:val="22"/>
-          <w:szCs w:val="22"/>
-        </w:rPr>
-        <w:t>Furthermore, the timing of disclosures can also impact their sensitivity. In the case of Charlie receiving the sum in January and the list in October, the disclosure of the list of students receiving support after Charlie received the sum can potentially reveal that Charlie received support. This can potentially be sensitive information and impact the privacy and confidentiality of Charlie's financial situation.</w:t>
-      </w:r>
-    </w:p>
-    <w:p>
-      <w:pPr>
-        <w:pStyle w:val="ListParagraph"/>
-        <w:rPr>
-          <w:sz w:val="22"/>
-          <w:szCs w:val="22"/>
-        </w:rPr>
-      </w:pPr>
-      <w:r>
-        <w:rPr>
-          <w:sz w:val="22"/>
-          <w:szCs w:val="22"/>
-        </w:rPr>
-        <w:t xml:space="preserve"> </w:t>
-      </w:r>
-    </w:p>
-    <w:p>
-      <w:pPr>
-        <w:pStyle w:val="ListParagraph"/>
-        <w:rPr>
-          <w:sz w:val="22"/>
-          <w:szCs w:val="22"/>
-        </w:rPr>
-      </w:pPr>
-      <w:r>
-        <w:rPr>
-          <w:sz w:val="22"/>
-          <w:szCs w:val="22"/>
-        </w:rPr>
-        <w:t>In terms of database management, a system would have to perform computations to analyse the data and identify potentially sensitive information. This could involve identifying patterns or relationships between data points, flagging data points that meet certain criteria, or applying machine learning algorithms to predict sensitive information based on past data. However, it is important to note that such analysis should be done with appropriate privacy and security measures in place to protect the confidentiality of the individuals involved.</w:t>
+        <w:numPr>
+          <w:ilvl w:val="0"/>
+          <w:numId w:val="20"/>
+        </w:numPr>
+        <w:ind w:left="720"/>
+        <w:rPr>
+          <w:sz w:val="22"/>
+          <w:szCs w:val="22"/>
+        </w:rPr>
+      </w:pPr>
+      <w:r>
+        <w:rPr>
+          <w:sz w:val="22"/>
+          <w:szCs w:val="22"/>
+        </w:rPr>
+        <w:t xml:space="preserve">The sensitivity of this disclosure depends on the context of the database and the potential risks associated with the disclosure. In general, a database management system would have to perform computations to </w:t>
+      </w:r>
+      <w:r>
+        <w:rPr>
+          <w:sz w:val="22"/>
+          <w:szCs w:val="22"/>
+        </w:rPr>
+        <w:t>analyse</w:t>
+      </w:r>
+      <w:r>
+        <w:rPr>
+          <w:sz w:val="22"/>
+          <w:szCs w:val="22"/>
+        </w:rPr>
+        <w:t xml:space="preserve"> the data and identify potentially sensitive information. This could involve identifying patterns or relationships between data points, flagging data points that meet certain criteria, or applying machine learning algorithms to predict sensitive information based on past data. However, it is important to note that such analysis should be done with appropriate privacy and security measures in place to protect the confidentiality of the individuals involved. In addition, organizations should comply with data protection regulations and ethical considerations surrounding the handling of sensitive data, such as the duty to protect the privacy and confidentiality of individuals, the responsibility to be transparent about data handling practices, and the potential harm that can result from the misuse or mishandling of sensitive information.</w:t>
       </w:r>
     </w:p>
     <w:sectPr>
@@ -10952,9 +11340,95 @@
     </w:lvl>
   </w:abstractNum>
   <w:abstractNum w:abstractNumId="2" w15:restartNumberingAfterBreak="0">
+    <w:nsid w:val="1AA85160"/>
+    <w:multiLevelType w:val="hybridMultilevel"/>
+    <w:tmpl w:val="1A62717C"/>
+    <w:lvl w:ilvl="0" w:tplc="08090013">
+      <w:start w:val="1"/>
+      <w:numFmt w:val="upperRoman"/>
+      <w:lvlText w:val="%1."/>
+      <w:lvlJc w:val="right"/>
+      <w:pPr>
+        <w:ind w:left="1440" w:hanging="360"/>
+      </w:pPr>
+    </w:lvl>
+    <w:lvl w:ilvl="1" w:tplc="08090019" w:tentative="1">
+      <w:start w:val="1"/>
+      <w:numFmt w:val="lowerLetter"/>
+      <w:lvlText w:val="%2."/>
+      <w:lvlJc w:val="left"/>
+      <w:pPr>
+        <w:ind w:left="2160" w:hanging="360"/>
+      </w:pPr>
+    </w:lvl>
+    <w:lvl w:ilvl="2" w:tplc="0809001B" w:tentative="1">
+      <w:start w:val="1"/>
+      <w:numFmt w:val="lowerRoman"/>
+      <w:lvlText w:val="%3."/>
+      <w:lvlJc w:val="right"/>
+      <w:pPr>
+        <w:ind w:left="2880" w:hanging="180"/>
+      </w:pPr>
+    </w:lvl>
+    <w:lvl w:ilvl="3" w:tplc="0809000F" w:tentative="1">
+      <w:start w:val="1"/>
+      <w:numFmt w:val="decimal"/>
+      <w:lvlText w:val="%4."/>
+      <w:lvlJc w:val="left"/>
+      <w:pPr>
+        <w:ind w:left="3600" w:hanging="360"/>
+      </w:pPr>
+    </w:lvl>
+    <w:lvl w:ilvl="4" w:tplc="08090019" w:tentative="1">
+      <w:start w:val="1"/>
+      <w:numFmt w:val="lowerLetter"/>
+      <w:lvlText w:val="%5."/>
+      <w:lvlJc w:val="left"/>
+      <w:pPr>
+        <w:ind w:left="4320" w:hanging="360"/>
+      </w:pPr>
+    </w:lvl>
+    <w:lvl w:ilvl="5" w:tplc="0809001B" w:tentative="1">
+      <w:start w:val="1"/>
+      <w:numFmt w:val="lowerRoman"/>
+      <w:lvlText w:val="%6."/>
+      <w:lvlJc w:val="right"/>
+      <w:pPr>
+        <w:ind w:left="5040" w:hanging="180"/>
+      </w:pPr>
+    </w:lvl>
+    <w:lvl w:ilvl="6" w:tplc="0809000F" w:tentative="1">
+      <w:start w:val="1"/>
+      <w:numFmt w:val="decimal"/>
+      <w:lvlText w:val="%7."/>
+      <w:lvlJc w:val="left"/>
+      <w:pPr>
+        <w:ind w:left="5760" w:hanging="360"/>
+      </w:pPr>
+    </w:lvl>
+    <w:lvl w:ilvl="7" w:tplc="08090019" w:tentative="1">
+      <w:start w:val="1"/>
+      <w:numFmt w:val="lowerLetter"/>
+      <w:lvlText w:val="%8."/>
+      <w:lvlJc w:val="left"/>
+      <w:pPr>
+        <w:ind w:left="6480" w:hanging="360"/>
+      </w:pPr>
+    </w:lvl>
+    <w:lvl w:ilvl="8" w:tplc="0809001B" w:tentative="1">
+      <w:start w:val="1"/>
+      <w:numFmt w:val="lowerRoman"/>
+      <w:lvlText w:val="%9."/>
+      <w:lvlJc w:val="right"/>
+      <w:pPr>
+        <w:ind w:left="7200" w:hanging="180"/>
+      </w:pPr>
+    </w:lvl>
+  </w:abstractNum>
+  <w:abstractNum w:abstractNumId="3" w15:restartNumberingAfterBreak="0">
     <w:nsid w:val="20022058"/>
     <w:multiLevelType w:val="hybridMultilevel"/>
-    <w:tmpl w:val="8242C242"/>
+    <w:tmpl w:val="A74C8B3E"/>
     <w:lvl w:ilvl="0" w:tplc="0DB4171A">
       <w:start w:val="1"/>
       <w:numFmt w:val="lowerLetter"/>
@@ -10967,14 +11441,17 @@
         <w:rFonts w:hint="default"/>
       </w:rPr>
     </w:lvl>
-    <w:lvl w:ilvl="1" w:tplc="08090019" w:tentative="1">
-      <w:start w:val="1"/>
-      <w:numFmt w:val="lowerLetter"/>
+    <w:lvl w:ilvl="1" w:tplc="2E4EB1B0">
+      <w:start w:val="1"/>
+      <w:numFmt w:val="lowerRoman"/>
       <w:lvlText w:val="%2."/>
       <w:lvlJc w:val="left"/>
       <w:pPr>
-        <w:ind w:left="1800" w:hanging="360"/>
-      </w:pPr>
+        <w:ind w:left="2160" w:hanging="720"/>
+      </w:pPr>
+      <w:rPr>
+        <w:rFonts w:hint="default"/>
+      </w:rPr>
     </w:lvl>
     <w:lvl w:ilvl="2" w:tplc="0809001B" w:tentative="1">
       <w:start w:val="1"/>
@@ -11040,7 +11517,93 @@
       </w:pPr>
     </w:lvl>
   </w:abstractNum>
-  <w:abstractNum w:abstractNumId="3" w15:restartNumberingAfterBreak="0">
+  <w:abstractNum w:abstractNumId="4" w15:restartNumberingAfterBreak="0">
+    <w:nsid w:val="28EA57E0"/>
+    <w:multiLevelType w:val="hybridMultilevel"/>
+    <w:tmpl w:val="DFD80BC8"/>
+    <w:lvl w:ilvl="0" w:tplc="08090013">
+      <w:start w:val="1"/>
+      <w:numFmt w:val="upperRoman"/>
+      <w:lvlText w:val="%1."/>
+      <w:lvlJc w:val="right"/>
+      <w:pPr>
+        <w:ind w:left="1440" w:hanging="360"/>
+      </w:pPr>
+    </w:lvl>
+    <w:lvl w:ilvl="1" w:tplc="08090019">
+      <w:start w:val="1"/>
+      <w:numFmt w:val="lowerLetter"/>
+      <w:lvlText w:val="%2."/>
+      <w:lvlJc w:val="left"/>
+      <w:pPr>
+        <w:ind w:left="2160" w:hanging="360"/>
+      </w:pPr>
+    </w:lvl>
+    <w:lvl w:ilvl="2" w:tplc="0809001B" w:tentative="1">
+      <w:start w:val="1"/>
+      <w:numFmt w:val="lowerRoman"/>
+      <w:lvlText w:val="%3."/>
+      <w:lvlJc w:val="right"/>
+      <w:pPr>
+        <w:ind w:left="2880" w:hanging="180"/>
+      </w:pPr>
+    </w:lvl>
+    <w:lvl w:ilvl="3" w:tplc="0809000F" w:tentative="1">
+      <w:start w:val="1"/>
+      <w:numFmt w:val="decimal"/>
+      <w:lvlText w:val="%4."/>
+      <w:lvlJc w:val="left"/>
+      <w:pPr>
+        <w:ind w:left="3600" w:hanging="360"/>
+      </w:pPr>
+    </w:lvl>
+    <w:lvl w:ilvl="4" w:tplc="08090019" w:tentative="1">
+      <w:start w:val="1"/>
+      <w:numFmt w:val="lowerLetter"/>
+      <w:lvlText w:val="%5."/>
+      <w:lvlJc w:val="left"/>
+      <w:pPr>
+        <w:ind w:left="4320" w:hanging="360"/>
+      </w:pPr>
+    </w:lvl>
+    <w:lvl w:ilvl="5" w:tplc="0809001B" w:tentative="1">
+      <w:start w:val="1"/>
+      <w:numFmt w:val="lowerRoman"/>
+      <w:lvlText w:val="%6."/>
+      <w:lvlJc w:val="right"/>
+      <w:pPr>
+        <w:ind w:left="5040" w:hanging="180"/>
+      </w:pPr>
+    </w:lvl>
+    <w:lvl w:ilvl="6" w:tplc="0809000F" w:tentative="1">
+      <w:start w:val="1"/>
+      <w:numFmt w:val="decimal"/>
+      <w:lvlText w:val="%7."/>
+      <w:lvlJc w:val="left"/>
+      <w:pPr>
+        <w:ind w:left="5760" w:hanging="360"/>
+      </w:pPr>
+    </w:lvl>
+    <w:lvl w:ilvl="7" w:tplc="08090019" w:tentative="1">
+      <w:start w:val="1"/>
+      <w:numFmt w:val="lowerLetter"/>
+      <w:lvlText w:val="%8."/>
+      <w:lvlJc w:val="left"/>
+      <w:pPr>
+        <w:ind w:left="6480" w:hanging="360"/>
+      </w:pPr>
+    </w:lvl>
+    <w:lvl w:ilvl="8" w:tplc="0809001B" w:tentative="1">
+      <w:start w:val="1"/>
+      <w:numFmt w:val="lowerRoman"/>
+      <w:lvlText w:val="%9."/>
+      <w:lvlJc w:val="right"/>
+      <w:pPr>
+        <w:ind w:left="7200" w:hanging="180"/>
+      </w:pPr>
+    </w:lvl>
+  </w:abstractNum>
+  <w:abstractNum w:abstractNumId="5" w15:restartNumberingAfterBreak="0">
     <w:nsid w:val="2E360B3C"/>
     <w:multiLevelType w:val="hybridMultilevel"/>
     <w:tmpl w:val="36747006"/>
@@ -11126,7 +11689,7 @@
       </w:pPr>
     </w:lvl>
   </w:abstractNum>
-  <w:abstractNum w:abstractNumId="4" w15:restartNumberingAfterBreak="0">
+  <w:abstractNum w:abstractNumId="6" w15:restartNumberingAfterBreak="0">
     <w:nsid w:val="2FA74469"/>
     <w:multiLevelType w:val="hybridMultilevel"/>
     <w:tmpl w:val="69E2625A"/>
@@ -11239,7 +11802,7 @@
       </w:rPr>
     </w:lvl>
   </w:abstractNum>
-  <w:abstractNum w:abstractNumId="5" w15:restartNumberingAfterBreak="0">
+  <w:abstractNum w:abstractNumId="7" w15:restartNumberingAfterBreak="0">
     <w:nsid w:val="3161248E"/>
     <w:multiLevelType w:val="hybridMultilevel"/>
     <w:tmpl w:val="C69AAE18"/>
@@ -11330,7 +11893,93 @@
       </w:pPr>
     </w:lvl>
   </w:abstractNum>
-  <w:abstractNum w:abstractNumId="6" w15:restartNumberingAfterBreak="0">
+  <w:abstractNum w:abstractNumId="8" w15:restartNumberingAfterBreak="0">
+    <w:nsid w:val="342939C0"/>
+    <w:multiLevelType w:val="hybridMultilevel"/>
+    <w:tmpl w:val="1A62717C"/>
+    <w:lvl w:ilvl="0" w:tplc="FFFFFFFF">
+      <w:start w:val="1"/>
+      <w:numFmt w:val="upperRoman"/>
+      <w:lvlText w:val="%1."/>
+      <w:lvlJc w:val="right"/>
+      <w:pPr>
+        <w:ind w:left="1440" w:hanging="360"/>
+      </w:pPr>
+    </w:lvl>
+    <w:lvl w:ilvl="1" w:tplc="FFFFFFFF" w:tentative="1">
+      <w:start w:val="1"/>
+      <w:numFmt w:val="lowerLetter"/>
+      <w:lvlText w:val="%2."/>
+      <w:lvlJc w:val="left"/>
+      <w:pPr>
+        <w:ind w:left="2160" w:hanging="360"/>
+      </w:pPr>
+    </w:lvl>
+    <w:lvl w:ilvl="2" w:tplc="FFFFFFFF" w:tentative="1">
+      <w:start w:val="1"/>
+      <w:numFmt w:val="lowerRoman"/>
+      <w:lvlText w:val="%3."/>
+      <w:lvlJc w:val="right"/>
+      <w:pPr>
+        <w:ind w:left="2880" w:hanging="180"/>
+      </w:pPr>
+    </w:lvl>
+    <w:lvl w:ilvl="3" w:tplc="FFFFFFFF" w:tentative="1">
+      <w:start w:val="1"/>
+      <w:numFmt w:val="decimal"/>
+      <w:lvlText w:val="%4."/>
+      <w:lvlJc w:val="left"/>
+      <w:pPr>
+        <w:ind w:left="3600" w:hanging="360"/>
+      </w:pPr>
+    </w:lvl>
+    <w:lvl w:ilvl="4" w:tplc="FFFFFFFF" w:tentative="1">
+      <w:start w:val="1"/>
+      <w:numFmt w:val="lowerLetter"/>
+      <w:lvlText w:val="%5."/>
+      <w:lvlJc w:val="left"/>
+      <w:pPr>
+        <w:ind w:left="4320" w:hanging="360"/>
+      </w:pPr>
+    </w:lvl>
+    <w:lvl w:ilvl="5" w:tplc="FFFFFFFF" w:tentative="1">
+      <w:start w:val="1"/>
+      <w:numFmt w:val="lowerRoman"/>
+      <w:lvlText w:val="%6."/>
+      <w:lvlJc w:val="right"/>
+      <w:pPr>
+        <w:ind w:left="5040" w:hanging="180"/>
+      </w:pPr>
+    </w:lvl>
+    <w:lvl w:ilvl="6" w:tplc="FFFFFFFF" w:tentative="1">
+      <w:start w:val="1"/>
+      <w:numFmt w:val="decimal"/>
+      <w:lvlText w:val="%7."/>
+      <w:lvlJc w:val="left"/>
+      <w:pPr>
+        <w:ind w:left="5760" w:hanging="360"/>
+      </w:pPr>
+    </w:lvl>
+    <w:lvl w:ilvl="7" w:tplc="FFFFFFFF" w:tentative="1">
+      <w:start w:val="1"/>
+      <w:numFmt w:val="lowerLetter"/>
+      <w:lvlText w:val="%8."/>
+      <w:lvlJc w:val="left"/>
+      <w:pPr>
+        <w:ind w:left="6480" w:hanging="360"/>
+      </w:pPr>
+    </w:lvl>
+    <w:lvl w:ilvl="8" w:tplc="FFFFFFFF" w:tentative="1">
+      <w:start w:val="1"/>
+      <w:numFmt w:val="lowerRoman"/>
+      <w:lvlText w:val="%9."/>
+      <w:lvlJc w:val="right"/>
+      <w:pPr>
+        <w:ind w:left="7200" w:hanging="180"/>
+      </w:pPr>
+    </w:lvl>
+  </w:abstractNum>
+  <w:abstractNum w:abstractNumId="9" w15:restartNumberingAfterBreak="0">
     <w:nsid w:val="36FA4CDD"/>
     <w:multiLevelType w:val="hybridMultilevel"/>
     <w:tmpl w:val="A6D814A8"/>
@@ -11443,7 +12092,7 @@
       </w:rPr>
     </w:lvl>
   </w:abstractNum>
-  <w:abstractNum w:abstractNumId="7" w15:restartNumberingAfterBreak="0">
+  <w:abstractNum w:abstractNumId="10" w15:restartNumberingAfterBreak="0">
     <w:nsid w:val="4BA53DF9"/>
     <w:multiLevelType w:val="hybridMultilevel"/>
     <w:tmpl w:val="69EC22C8"/>
@@ -11556,7 +12205,7 @@
       </w:rPr>
     </w:lvl>
   </w:abstractNum>
-  <w:abstractNum w:abstractNumId="8" w15:restartNumberingAfterBreak="0">
+  <w:abstractNum w:abstractNumId="11" w15:restartNumberingAfterBreak="0">
     <w:nsid w:val="4CF64292"/>
     <w:multiLevelType w:val="hybridMultilevel"/>
     <w:tmpl w:val="52305C60"/>
@@ -11669,7 +12318,7 @@
       </w:rPr>
     </w:lvl>
   </w:abstractNum>
-  <w:abstractNum w:abstractNumId="9" w15:restartNumberingAfterBreak="0">
+  <w:abstractNum w:abstractNumId="12" w15:restartNumberingAfterBreak="0">
     <w:nsid w:val="4D306F0E"/>
     <w:multiLevelType w:val="hybridMultilevel"/>
     <w:tmpl w:val="5C3A733E"/>
@@ -11782,7 +12431,7 @@
       </w:rPr>
     </w:lvl>
   </w:abstractNum>
-  <w:abstractNum w:abstractNumId="10" w15:restartNumberingAfterBreak="0">
+  <w:abstractNum w:abstractNumId="13" w15:restartNumberingAfterBreak="0">
     <w:nsid w:val="4D3B0929"/>
     <w:multiLevelType w:val="hybridMultilevel"/>
     <w:tmpl w:val="1E96D0F4"/>
@@ -11895,7 +12544,7 @@
       </w:rPr>
     </w:lvl>
   </w:abstractNum>
-  <w:abstractNum w:abstractNumId="11" w15:restartNumberingAfterBreak="0">
+  <w:abstractNum w:abstractNumId="14" w15:restartNumberingAfterBreak="0">
     <w:nsid w:val="5E13575C"/>
     <w:multiLevelType w:val="hybridMultilevel"/>
     <w:tmpl w:val="395AC036"/>
@@ -12008,7 +12657,7 @@
       </w:rPr>
     </w:lvl>
   </w:abstractNum>
-  <w:abstractNum w:abstractNumId="12" w15:restartNumberingAfterBreak="0">
+  <w:abstractNum w:abstractNumId="15" w15:restartNumberingAfterBreak="0">
     <w:nsid w:val="60E8731D"/>
     <w:multiLevelType w:val="hybridMultilevel"/>
     <w:tmpl w:val="F622013E"/>
@@ -12121,7 +12770,7 @@
       </w:rPr>
     </w:lvl>
   </w:abstractNum>
-  <w:abstractNum w:abstractNumId="13" w15:restartNumberingAfterBreak="0">
+  <w:abstractNum w:abstractNumId="16" w15:restartNumberingAfterBreak="0">
     <w:nsid w:val="61A655D2"/>
     <w:multiLevelType w:val="hybridMultilevel"/>
     <w:tmpl w:val="9B1ADDB2"/>
@@ -12210,7 +12859,7 @@
       </w:pPr>
     </w:lvl>
   </w:abstractNum>
-  <w:abstractNum w:abstractNumId="14" w15:restartNumberingAfterBreak="0">
+  <w:abstractNum w:abstractNumId="17" w15:restartNumberingAfterBreak="0">
     <w:nsid w:val="6F6C5F98"/>
     <w:multiLevelType w:val="hybridMultilevel"/>
     <w:tmpl w:val="493ACB80"/>
@@ -12323,7 +12972,7 @@
       </w:rPr>
     </w:lvl>
   </w:abstractNum>
-  <w:abstractNum w:abstractNumId="15" w15:restartNumberingAfterBreak="0">
+  <w:abstractNum w:abstractNumId="18" w15:restartNumberingAfterBreak="0">
     <w:nsid w:val="7A16768F"/>
     <w:multiLevelType w:val="hybridMultilevel"/>
     <w:tmpl w:val="41E8B68A"/>
@@ -12436,7 +13085,7 @@
       </w:rPr>
     </w:lvl>
   </w:abstractNum>
-  <w:abstractNum w:abstractNumId="16" w15:restartNumberingAfterBreak="0">
+  <w:abstractNum w:abstractNumId="19" w15:restartNumberingAfterBreak="0">
     <w:nsid w:val="7A502369"/>
     <w:multiLevelType w:val="hybridMultilevel"/>
     <w:tmpl w:val="BBFA1F28"/>
@@ -12525,7 +13174,7 @@
       </w:pPr>
     </w:lvl>
   </w:abstractNum>
-  <w:abstractNum w:abstractNumId="17" w15:restartNumberingAfterBreak="0">
+  <w:abstractNum w:abstractNumId="20" w15:restartNumberingAfterBreak="0">
     <w:nsid w:val="7FB64B6F"/>
     <w:multiLevelType w:val="hybridMultilevel"/>
     <w:tmpl w:val="4956C024"/>
@@ -12615,58 +13264,67 @@
     </w:lvl>
   </w:abstractNum>
   <w:num w:numId="1" w16cid:durableId="1458527037">
-    <w:abstractNumId w:val="17"/>
+    <w:abstractNumId w:val="20"/>
   </w:num>
   <w:num w:numId="2" w16cid:durableId="1220824004">
-    <w:abstractNumId w:val="13"/>
+    <w:abstractNumId w:val="16"/>
   </w:num>
   <w:num w:numId="3" w16cid:durableId="693766644">
-    <w:abstractNumId w:val="16"/>
+    <w:abstractNumId w:val="19"/>
   </w:num>
   <w:num w:numId="4" w16cid:durableId="272247500">
-    <w:abstractNumId w:val="2"/>
+    <w:abstractNumId w:val="3"/>
   </w:num>
   <w:num w:numId="5" w16cid:durableId="394742332">
-    <w:abstractNumId w:val="5"/>
+    <w:abstractNumId w:val="7"/>
   </w:num>
   <w:num w:numId="6" w16cid:durableId="335693779">
-    <w:abstractNumId w:val="4"/>
+    <w:abstractNumId w:val="6"/>
   </w:num>
   <w:num w:numId="7" w16cid:durableId="1002314386">
     <w:abstractNumId w:val="0"/>
   </w:num>
   <w:num w:numId="8" w16cid:durableId="1519195511">
-    <w:abstractNumId w:val="6"/>
+    <w:abstractNumId w:val="9"/>
   </w:num>
   <w:num w:numId="9" w16cid:durableId="888957042">
-    <w:abstractNumId w:val="3"/>
+    <w:abstractNumId w:val="5"/>
   </w:num>
   <w:num w:numId="10" w16cid:durableId="1745372718">
     <w:abstractNumId w:val="1"/>
   </w:num>
   <w:num w:numId="11" w16cid:durableId="1733504766">
+    <w:abstractNumId w:val="18"/>
+  </w:num>
+  <w:num w:numId="12" w16cid:durableId="1458642918">
+    <w:abstractNumId w:val="17"/>
+  </w:num>
+  <w:num w:numId="13" w16cid:durableId="137037165">
     <w:abstractNumId w:val="15"/>
   </w:num>
-  <w:num w:numId="12" w16cid:durableId="1458642918">
+  <w:num w:numId="14" w16cid:durableId="1150631488">
+    <w:abstractNumId w:val="13"/>
+  </w:num>
+  <w:num w:numId="15" w16cid:durableId="700328457">
+    <w:abstractNumId w:val="12"/>
+  </w:num>
+  <w:num w:numId="16" w16cid:durableId="1679847963">
+    <w:abstractNumId w:val="10"/>
+  </w:num>
+  <w:num w:numId="17" w16cid:durableId="1144589093">
+    <w:abstractNumId w:val="11"/>
+  </w:num>
+  <w:num w:numId="18" w16cid:durableId="1739092821">
     <w:abstractNumId w:val="14"/>
   </w:num>
-  <w:num w:numId="13" w16cid:durableId="137037165">
-    <w:abstractNumId w:val="12"/>
+  <w:num w:numId="19" w16cid:durableId="1709524607">
+    <w:abstractNumId w:val="4"/>
   </w:num>
-  <w:num w:numId="14" w16cid:durableId="1150631488">
-    <w:abstractNumId w:val="10"/>
+  <w:num w:numId="20" w16cid:durableId="1517620264">
+    <w:abstractNumId w:val="2"/>
   </w:num>
-  <w:num w:numId="15" w16cid:durableId="700328457">
-    <w:abstractNumId w:val="9"/>
-  </w:num>
-  <w:num w:numId="16" w16cid:durableId="1679847963">
-    <w:abstractNumId w:val="7"/>
-  </w:num>
-  <w:num w:numId="17" w16cid:durableId="1144589093">
+  <w:num w:numId="21" w16cid:durableId="937176474">
     <w:abstractNumId w:val="8"/>
-  </w:num>
-  <w:num w:numId="18" w16cid:durableId="1739092821">
-    <w:abstractNumId w:val="11"/>
   </w:num>
 </w:numbering>
 </file>
@@ -13634,6 +14292,79 @@
       <w:lang w:eastAsia="en-GB"/>
     </w:rPr>
   </w:style>
+  <w:style w:type="table" w:styleId="GridTable4-Accent1">
+    <w:name w:val="Grid Table 4 Accent 1"/>
+    <w:basedOn w:val="TableNormal"/>
+    <w:uiPriority w:val="49"/>
+    <w:rsid w:val="00BA55A3"/>
+    <w:tblPr>
+      <w:tblStyleRowBandSize w:val="1"/>
+      <w:tblStyleColBandSize w:val="1"/>
+      <w:tblBorders>
+        <w:top w:val="single" w:sz="4" w:space="0" w:color="8EAADB" w:themeColor="accent1" w:themeTint="99"/>
+        <w:left w:val="single" w:sz="4" w:space="0" w:color="8EAADB" w:themeColor="accent1" w:themeTint="99"/>
+        <w:bottom w:val="single" w:sz="4" w:space="0" w:color="8EAADB" w:themeColor="accent1" w:themeTint="99"/>
+        <w:right w:val="single" w:sz="4" w:space="0" w:color="8EAADB" w:themeColor="accent1" w:themeTint="99"/>
+        <w:insideH w:val="single" w:sz="4" w:space="0" w:color="8EAADB" w:themeColor="accent1" w:themeTint="99"/>
+        <w:insideV w:val="single" w:sz="4" w:space="0" w:color="8EAADB" w:themeColor="accent1" w:themeTint="99"/>
+      </w:tblBorders>
+    </w:tblPr>
+    <w:tblStylePr w:type="firstRow">
+      <w:rPr>
+        <w:b/>
+        <w:bCs/>
+        <w:color w:val="FFFFFF" w:themeColor="background1"/>
+      </w:rPr>
+      <w:tblPr/>
+      <w:tcPr>
+        <w:tcBorders>
+          <w:top w:val="single" w:sz="4" w:space="0" w:color="4472C4" w:themeColor="accent1"/>
+          <w:left w:val="single" w:sz="4" w:space="0" w:color="4472C4" w:themeColor="accent1"/>
+          <w:bottom w:val="single" w:sz="4" w:space="0" w:color="4472C4" w:themeColor="accent1"/>
+          <w:right w:val="single" w:sz="4" w:space="0" w:color="4472C4" w:themeColor="accent1"/>
+          <w:insideH w:val="nil"/>
+          <w:insideV w:val="nil"/>
+        </w:tcBorders>
+        <w:shd w:val="clear" w:color="auto" w:fill="4472C4" w:themeFill="accent1"/>
+      </w:tcPr>
+    </w:tblStylePr>
+    <w:tblStylePr w:type="lastRow">
+      <w:rPr>
+        <w:b/>
+        <w:bCs/>
+      </w:rPr>
+      <w:tblPr/>
+      <w:tcPr>
+        <w:tcBorders>
+          <w:top w:val="double" w:sz="4" w:space="0" w:color="4472C4" w:themeColor="accent1"/>
+        </w:tcBorders>
+      </w:tcPr>
+    </w:tblStylePr>
+    <w:tblStylePr w:type="firstCol">
+      <w:rPr>
+        <w:b/>
+        <w:bCs/>
+      </w:rPr>
+    </w:tblStylePr>
+    <w:tblStylePr w:type="lastCol">
+      <w:rPr>
+        <w:b/>
+        <w:bCs/>
+      </w:rPr>
+    </w:tblStylePr>
+    <w:tblStylePr w:type="band1Vert">
+      <w:tblPr/>
+      <w:tcPr>
+        <w:shd w:val="clear" w:color="auto" w:fill="D9E2F3" w:themeFill="accent1" w:themeFillTint="33"/>
+      </w:tcPr>
+    </w:tblStylePr>
+    <w:tblStylePr w:type="band1Horz">
+      <w:tblPr/>
+      <w:tcPr>
+        <w:shd w:val="clear" w:color="auto" w:fill="D9E2F3" w:themeFill="accent1" w:themeFillTint="33"/>
+      </w:tcPr>
+    </w:tblStylePr>
+  </w:style>
 </w:styles>
 </file>
 

</xml_diff>